<commit_message>
CRUD BARRIO CRUD PASANTE
</commit_message>
<xml_diff>
--- a/Requerimientos.docx
+++ b/Requerimientos.docx
@@ -67,6 +67,7 @@
               <w:dataBinding w:prefixMappings="xmlns:ns0='http://schemas.openxmlformats.org/package/2006/metadata/core-properties' xmlns:ns1='http://purl.org/dc/elements/1.1/'" w:xpath="/ns0:coreProperties[1]/ns1:title[1]" w:storeItemID="{6C3C8BC8-F283-45AE-878A-BAB7291924A1}"/>
               <w:text/>
             </w:sdtPr>
+            <w:sdtEndPr/>
             <w:sdtContent>
               <w:p>
                 <w:pPr>
@@ -115,6 +116,7 @@
               <w:dataBinding w:prefixMappings="xmlns:ns0='http://schemas.openxmlformats.org/package/2006/metadata/core-properties' xmlns:ns1='http://purl.org/dc/elements/1.1/'" w:xpath="/ns0:coreProperties[1]/ns1:subject[1]" w:storeItemID="{6C3C8BC8-F283-45AE-878A-BAB7291924A1}"/>
               <w:text/>
             </w:sdtPr>
+            <w:sdtEndPr/>
             <w:sdtContent>
               <w:p>
                 <w:pPr>
@@ -166,6 +168,7 @@
               <w:dataBinding w:prefixMappings="xmlns:ns0='http://schemas.openxmlformats.org/package/2006/metadata/core-properties' xmlns:ns1='http://purl.org/dc/elements/1.1/'" w:xpath="/ns0:coreProperties[1]/ns1:creator[1]" w:storeItemID="{6C3C8BC8-F283-45AE-878A-BAB7291924A1}"/>
               <w:text/>
             </w:sdtPr>
+            <w:sdtEndPr/>
             <w:sdtContent>
               <w:p>
                 <w:pPr>
@@ -195,6 +198,7 @@
                   <w:calendar w:val="gregorian"/>
                 </w:date>
               </w:sdtPr>
+              <w:sdtEndPr/>
               <w:sdtContent>
                 <w:r>
                   <w:rPr>
@@ -354,6 +358,7 @@
           <w:docPartUnique/>
         </w:docPartObj>
       </w:sdtPr>
+      <w:sdtEndPr/>
       <w:sdtContent>
         <w:p>
           <w:pPr>
@@ -10055,28 +10060,68 @@
                 <w:szCs w:val="18"/>
                 <w:lang w:val="es-UY" w:eastAsia="es-UY"/>
               </w:rPr>
-              <w:t>3a. El actor cancela el ingreso.</w:t>
-            </w:r>
-          </w:p>
-          <w:p>
-            <w:pPr>
-              <w:rPr>
-                <w:rFonts w:ascii="Verdana" w:hAnsi="Verdana"/>
-                <w:color w:val="000000"/>
-                <w:sz w:val="18"/>
-                <w:szCs w:val="18"/>
-                <w:lang w:val="es-UY" w:eastAsia="es-UY"/>
-              </w:rPr>
-            </w:pPr>
-            <w:r>
-              <w:rPr>
-                <w:rFonts w:ascii="Verdana" w:hAnsi="Verdana"/>
-                <w:color w:val="000000"/>
-                <w:sz w:val="18"/>
-                <w:szCs w:val="18"/>
-                <w:lang w:val="es-UY" w:eastAsia="es-UY"/>
-              </w:rPr>
-              <w:t xml:space="preserve">     3a - 1. El pasante no se modifica.</w:t>
+              <w:t xml:space="preserve">3a. El actor cancela </w:t>
+            </w:r>
+            <w:r>
+              <w:rPr>
+                <w:rFonts w:ascii="Verdana" w:hAnsi="Verdana"/>
+                <w:color w:val="000000"/>
+                <w:sz w:val="18"/>
+                <w:szCs w:val="18"/>
+                <w:lang w:val="es-UY" w:eastAsia="es-UY"/>
+              </w:rPr>
+              <w:t>la modificación</w:t>
+            </w:r>
+            <w:r>
+              <w:rPr>
+                <w:rFonts w:ascii="Verdana" w:hAnsi="Verdana"/>
+                <w:color w:val="000000"/>
+                <w:sz w:val="18"/>
+                <w:szCs w:val="18"/>
+                <w:lang w:val="es-UY" w:eastAsia="es-UY"/>
+              </w:rPr>
+              <w:t>.</w:t>
+            </w:r>
+          </w:p>
+          <w:p>
+            <w:pPr>
+              <w:rPr>
+                <w:rFonts w:ascii="Verdana" w:hAnsi="Verdana"/>
+                <w:color w:val="000000"/>
+                <w:sz w:val="18"/>
+                <w:szCs w:val="18"/>
+                <w:lang w:val="es-UY" w:eastAsia="es-UY"/>
+              </w:rPr>
+            </w:pPr>
+            <w:r>
+              <w:rPr>
+                <w:rFonts w:ascii="Verdana" w:hAnsi="Verdana"/>
+                <w:color w:val="000000"/>
+                <w:sz w:val="18"/>
+                <w:szCs w:val="18"/>
+                <w:lang w:val="es-UY" w:eastAsia="es-UY"/>
+              </w:rPr>
+              <w:t xml:space="preserve">     3a - 1. El pasante no se </w:t>
+            </w:r>
+            <w:r>
+              <w:rPr>
+                <w:rFonts w:ascii="Verdana" w:hAnsi="Verdana"/>
+                <w:color w:val="000000"/>
+                <w:sz w:val="18"/>
+                <w:szCs w:val="18"/>
+                <w:lang w:val="es-UY" w:eastAsia="es-UY"/>
+              </w:rPr>
+              <w:t>modifica</w:t>
+            </w:r>
+            <w:r>
+              <w:rPr>
+                <w:rFonts w:ascii="Verdana" w:hAnsi="Verdana"/>
+                <w:color w:val="000000"/>
+                <w:sz w:val="18"/>
+                <w:szCs w:val="18"/>
+                <w:lang w:val="es-UY" w:eastAsia="es-UY"/>
+              </w:rPr>
+              <w:t>.</w:t>
             </w:r>
           </w:p>
           <w:p>
@@ -14998,98 +15043,28 @@
                 <w:lang w:val="es-UY" w:eastAsia="es-UY"/>
               </w:rPr>
             </w:pPr>
-          </w:p>
-          <w:p>
-            <w:pPr>
-              <w:rPr>
-                <w:rFonts w:ascii="Verdana" w:hAnsi="Verdana"/>
-                <w:color w:val="000000"/>
-                <w:sz w:val="18"/>
-                <w:szCs w:val="18"/>
-                <w:lang w:val="es-UY" w:eastAsia="es-UY"/>
-              </w:rPr>
-            </w:pPr>
-            <w:r>
-              <w:rPr>
-                <w:rFonts w:ascii="Verdana" w:hAnsi="Verdana"/>
-                <w:color w:val="000000"/>
-                <w:sz w:val="18"/>
-                <w:szCs w:val="18"/>
-                <w:lang w:val="es-UY" w:eastAsia="es-UY"/>
-              </w:rPr>
-              <w:t xml:space="preserve">3a. El actor cancela </w:t>
-            </w:r>
-            <w:r>
-              <w:rPr>
-                <w:rFonts w:ascii="Verdana" w:hAnsi="Verdana"/>
-                <w:color w:val="000000"/>
-                <w:sz w:val="18"/>
-                <w:szCs w:val="18"/>
-                <w:lang w:val="es-UY" w:eastAsia="es-UY"/>
-              </w:rPr>
-              <w:t>el listado</w:t>
-            </w:r>
-            <w:r>
-              <w:rPr>
-                <w:rFonts w:ascii="Verdana" w:hAnsi="Verdana"/>
-                <w:color w:val="000000"/>
-                <w:sz w:val="18"/>
-                <w:szCs w:val="18"/>
-                <w:lang w:val="es-UY" w:eastAsia="es-UY"/>
-              </w:rPr>
-              <w:t>.</w:t>
-            </w:r>
-          </w:p>
-          <w:p>
-            <w:pPr>
-              <w:rPr>
-                <w:rFonts w:ascii="Verdana" w:hAnsi="Verdana"/>
-                <w:color w:val="000000"/>
-                <w:sz w:val="18"/>
-                <w:szCs w:val="18"/>
-                <w:lang w:val="es-UY" w:eastAsia="es-UY"/>
-              </w:rPr>
-            </w:pPr>
-            <w:r>
-              <w:rPr>
-                <w:rFonts w:ascii="Verdana" w:hAnsi="Verdana"/>
-                <w:color w:val="000000"/>
-                <w:sz w:val="18"/>
-                <w:szCs w:val="18"/>
-                <w:lang w:val="es-UY" w:eastAsia="es-UY"/>
-              </w:rPr>
-              <w:t xml:space="preserve">     3a - 1. El barrio no se </w:t>
-            </w:r>
-            <w:r>
-              <w:rPr>
-                <w:rFonts w:ascii="Verdana" w:hAnsi="Verdana"/>
-                <w:color w:val="000000"/>
-                <w:sz w:val="18"/>
-                <w:szCs w:val="18"/>
-                <w:lang w:val="es-UY" w:eastAsia="es-UY"/>
-              </w:rPr>
-              <w:t>muestra</w:t>
-            </w:r>
-            <w:r>
-              <w:rPr>
-                <w:rFonts w:ascii="Verdana" w:hAnsi="Verdana"/>
-                <w:color w:val="000000"/>
-                <w:sz w:val="18"/>
-                <w:szCs w:val="18"/>
-                <w:lang w:val="es-UY" w:eastAsia="es-UY"/>
-              </w:rPr>
-              <w:t>.</w:t>
-            </w:r>
-          </w:p>
-          <w:p>
-            <w:pPr>
-              <w:rPr>
-                <w:rFonts w:ascii="Verdana" w:hAnsi="Verdana"/>
-                <w:sz w:val="18"/>
-                <w:szCs w:val="18"/>
-                <w:lang w:val="es-UY" w:eastAsia="es-UY"/>
-              </w:rPr>
-            </w:pPr>
+            <w:r>
+              <w:rPr>
+                <w:rFonts w:ascii="Verdana" w:hAnsi="Verdana"/>
+                <w:color w:val="000000"/>
+                <w:sz w:val="18"/>
+                <w:szCs w:val="18"/>
+                <w:lang w:val="es-UY" w:eastAsia="es-UY"/>
+              </w:rPr>
+              <w:t xml:space="preserve">      </w:t>
+            </w:r>
+            <w:bookmarkStart w:id="32" w:name="_GoBack"/>
+            <w:bookmarkEnd w:id="32"/>
+            <w:r>
+              <w:rPr>
+                <w:rFonts w:ascii="Verdana" w:hAnsi="Verdana"/>
+                <w:color w:val="000000"/>
+                <w:sz w:val="18"/>
+                <w:szCs w:val="18"/>
+                <w:lang w:val="es-UY" w:eastAsia="es-UY"/>
+              </w:rPr>
+              <w:t>-</w:t>
+            </w:r>
           </w:p>
         </w:tc>
       </w:tr>
@@ -28230,17 +28205,7 @@
                 <w:szCs w:val="18"/>
                 <w:lang w:val="es-UY" w:eastAsia="es-UY"/>
               </w:rPr>
-              <w:t>parámetros</w:t>
-            </w:r>
-            <w:r>
-              <w:rPr>
-                <w:rFonts w:ascii="Verdana" w:hAnsi="Verdana"/>
-                <w:color w:val="000000"/>
-                <w:sz w:val="18"/>
-                <w:szCs w:val="18"/>
-                <w:lang w:val="es-UY" w:eastAsia="es-UY"/>
-              </w:rPr>
-              <w:t xml:space="preserve"> </w:t>
+              <w:t xml:space="preserve">parámetros </w:t>
             </w:r>
             <w:r>
               <w:rPr>
@@ -28923,17 +28888,7 @@
                 <w:szCs w:val="18"/>
                 <w:lang w:val="es-UY" w:eastAsia="es-UY"/>
               </w:rPr>
-              <w:t>parámetros</w:t>
-            </w:r>
-            <w:r>
-              <w:rPr>
-                <w:rFonts w:ascii="Verdana" w:hAnsi="Verdana"/>
-                <w:color w:val="000000"/>
-                <w:sz w:val="18"/>
-                <w:szCs w:val="18"/>
-                <w:lang w:val="es-UY" w:eastAsia="es-UY"/>
-              </w:rPr>
-              <w:t xml:space="preserve"> </w:t>
+              <w:t xml:space="preserve">parámetros </w:t>
             </w:r>
             <w:r>
               <w:rPr>
@@ -29126,8 +29081,6 @@
               </w:rPr>
               <w:t>parámetros</w:t>
             </w:r>
-            <w:bookmarkStart w:id="32" w:name="_GoBack"/>
-            <w:bookmarkEnd w:id="32"/>
             <w:r>
               <w:rPr>
                 <w:rFonts w:ascii="Verdana" w:hAnsi="Verdana"/>
@@ -29443,7 +29396,7 @@
                               <w:rStyle w:val="Nmerodepgina"/>
                               <w:noProof/>
                             </w:rPr>
-                            <w:t>29</w:t>
+                            <w:t>26</w:t>
                           </w:r>
                           <w:r>
                             <w:rPr>
@@ -29500,7 +29453,7 @@
                         <w:rStyle w:val="Nmerodepgina"/>
                         <w:noProof/>
                       </w:rPr>
-                      <w:t>29</w:t>
+                      <w:t>26</w:t>
                     </w:r>
                     <w:r>
                       <w:rPr>
@@ -32963,7 +32916,7 @@
 </file>
 
 <file path=customXml/itemProps2.xml><?xml version="1.0" encoding="utf-8"?>
-<ds:datastoreItem xmlns:ds="http://schemas.openxmlformats.org/officeDocument/2006/customXml" ds:itemID="{481D7073-F7D8-42BD-B6C6-85FC211FA58B}">
+<ds:datastoreItem xmlns:ds="http://schemas.openxmlformats.org/officeDocument/2006/customXml" ds:itemID="{454ED583-53F3-49F3-B724-2E065227060F}">
   <ds:schemaRefs>
     <ds:schemaRef ds:uri="http://schemas.openxmlformats.org/officeDocument/2006/bibliography"/>
   </ds:schemaRefs>

</xml_diff>

<commit_message>
CRUD BARRIO, falta find by name
CR PASANTE falta eliminar y modificar en program en la clase y repo esta todo hecho

Correcciones de los store procedures, faltan los de select
</commit_message>
<xml_diff>
--- a/Requerimientos.docx
+++ b/Requerimientos.docx
@@ -67,7 +67,6 @@
               <w:dataBinding w:prefixMappings="xmlns:ns0='http://schemas.openxmlformats.org/package/2006/metadata/core-properties' xmlns:ns1='http://purl.org/dc/elements/1.1/'" w:xpath="/ns0:coreProperties[1]/ns1:title[1]" w:storeItemID="{6C3C8BC8-F283-45AE-878A-BAB7291924A1}"/>
               <w:text/>
             </w:sdtPr>
-            <w:sdtEndPr/>
             <w:sdtContent>
               <w:p>
                 <w:pPr>
@@ -116,7 +115,6 @@
               <w:dataBinding w:prefixMappings="xmlns:ns0='http://schemas.openxmlformats.org/package/2006/metadata/core-properties' xmlns:ns1='http://purl.org/dc/elements/1.1/'" w:xpath="/ns0:coreProperties[1]/ns1:subject[1]" w:storeItemID="{6C3C8BC8-F283-45AE-878A-BAB7291924A1}"/>
               <w:text/>
             </w:sdtPr>
-            <w:sdtEndPr/>
             <w:sdtContent>
               <w:p>
                 <w:pPr>
@@ -168,7 +166,6 @@
               <w:dataBinding w:prefixMappings="xmlns:ns0='http://schemas.openxmlformats.org/package/2006/metadata/core-properties' xmlns:ns1='http://purl.org/dc/elements/1.1/'" w:xpath="/ns0:coreProperties[1]/ns1:creator[1]" w:storeItemID="{6C3C8BC8-F283-45AE-878A-BAB7291924A1}"/>
               <w:text/>
             </w:sdtPr>
-            <w:sdtEndPr/>
             <w:sdtContent>
               <w:p>
                 <w:pPr>
@@ -198,7 +195,6 @@
                   <w:calendar w:val="gregorian"/>
                 </w:date>
               </w:sdtPr>
-              <w:sdtEndPr/>
               <w:sdtContent>
                 <w:r>
                   <w:rPr>
@@ -358,7 +354,6 @@
           <w:docPartUnique/>
         </w:docPartObj>
       </w:sdtPr>
-      <w:sdtEndPr/>
       <w:sdtContent>
         <w:p>
           <w:pPr>
@@ -388,7 +383,7 @@
             </w:rPr>
             <w:fldChar w:fldCharType="separate"/>
           </w:r>
-          <w:hyperlink w:anchor="_Toc5257057" w:history="1">
+          <w:hyperlink w:anchor="_Toc5778065" w:history="1">
             <w:r>
               <w:rPr>
                 <w:rStyle w:val="Hipervnculo"/>
@@ -413,7 +408,7 @@
               <w:rPr>
                 <w:noProof/>
               </w:rPr>
-              <w:instrText xml:space="preserve"> PAGEREF _Toc5257057 \h </w:instrText>
+              <w:instrText xml:space="preserve"> PAGEREF _Toc5778065 \h </w:instrText>
             </w:r>
             <w:r>
               <w:rPr>
@@ -453,7 +448,7 @@
               <w:lang w:val="es-UY" w:eastAsia="es-UY"/>
             </w:rPr>
           </w:pPr>
-          <w:hyperlink w:anchor="_Toc5257058" w:history="1">
+          <w:hyperlink w:anchor="_Toc5778066" w:history="1">
             <w:r>
               <w:rPr>
                 <w:rStyle w:val="Hipervnculo"/>
@@ -478,7 +473,7 @@
               <w:rPr>
                 <w:noProof/>
               </w:rPr>
-              <w:instrText xml:space="preserve"> PAGEREF _Toc5257058 \h </w:instrText>
+              <w:instrText xml:space="preserve"> PAGEREF _Toc5778066 \h </w:instrText>
             </w:r>
             <w:r>
               <w:rPr>
@@ -518,7 +513,7 @@
               <w:lang w:val="es-UY" w:eastAsia="es-UY"/>
             </w:rPr>
           </w:pPr>
-          <w:hyperlink w:anchor="_Toc5257059" w:history="1">
+          <w:hyperlink w:anchor="_Toc5778067" w:history="1">
             <w:r>
               <w:rPr>
                 <w:rStyle w:val="Hipervnculo"/>
@@ -543,7 +538,7 @@
               <w:rPr>
                 <w:noProof/>
               </w:rPr>
-              <w:instrText xml:space="preserve"> PAGEREF _Toc5257059 \h </w:instrText>
+              <w:instrText xml:space="preserve"> PAGEREF _Toc5778067 \h </w:instrText>
             </w:r>
             <w:r>
               <w:rPr>
@@ -583,7 +578,7 @@
               <w:lang w:val="es-UY" w:eastAsia="es-UY"/>
             </w:rPr>
           </w:pPr>
-          <w:hyperlink w:anchor="_Toc5257060" w:history="1">
+          <w:hyperlink w:anchor="_Toc5778068" w:history="1">
             <w:r>
               <w:rPr>
                 <w:rStyle w:val="Hipervnculo"/>
@@ -608,7 +603,7 @@
               <w:rPr>
                 <w:noProof/>
               </w:rPr>
-              <w:instrText xml:space="preserve"> PAGEREF _Toc5257060 \h </w:instrText>
+              <w:instrText xml:space="preserve"> PAGEREF _Toc5778068 \h </w:instrText>
             </w:r>
             <w:r>
               <w:rPr>
@@ -648,7 +643,7 @@
               <w:lang w:val="es-UY" w:eastAsia="es-UY"/>
             </w:rPr>
           </w:pPr>
-          <w:hyperlink w:anchor="_Toc5257061" w:history="1">
+          <w:hyperlink w:anchor="_Toc5778069" w:history="1">
             <w:r>
               <w:rPr>
                 <w:rStyle w:val="Hipervnculo"/>
@@ -673,7 +668,7 @@
               <w:rPr>
                 <w:noProof/>
               </w:rPr>
-              <w:instrText xml:space="preserve"> PAGEREF _Toc5257061 \h </w:instrText>
+              <w:instrText xml:space="preserve"> PAGEREF _Toc5778069 \h </w:instrText>
             </w:r>
             <w:r>
               <w:rPr>
@@ -743,7 +738,7 @@
       <w:bookmarkStart w:id="2" w:name="_Toc500507635"/>
       <w:bookmarkStart w:id="3" w:name="_Toc501214585"/>
       <w:bookmarkStart w:id="4" w:name="_Toc4947204"/>
-      <w:bookmarkStart w:id="5" w:name="_Toc5257057"/>
+      <w:bookmarkStart w:id="5" w:name="_Toc5778065"/>
       <w:r>
         <w:rPr>
           <w:rFonts w:ascii="Stylus BT" w:hAnsi="Stylus BT"/>
@@ -835,7 +830,7 @@
       <w:bookmarkStart w:id="8" w:name="_Toc500507880"/>
       <w:bookmarkStart w:id="9" w:name="_Toc500507834"/>
       <w:bookmarkStart w:id="10" w:name="_Toc500507636"/>
-      <w:bookmarkStart w:id="11" w:name="_Toc5257058"/>
+      <w:bookmarkStart w:id="11" w:name="_Toc5778066"/>
       <w:r>
         <w:rPr>
           <w:rFonts w:ascii="Stylus BT" w:hAnsi="Stylus BT"/>
@@ -938,7 +933,7 @@
       <w:bookmarkStart w:id="14" w:name="_Toc500507882"/>
       <w:bookmarkStart w:id="15" w:name="_Toc501214588"/>
       <w:bookmarkStart w:id="16" w:name="_Toc4947206"/>
-      <w:bookmarkStart w:id="17" w:name="_Toc5257059"/>
+      <w:bookmarkStart w:id="17" w:name="_Toc5778067"/>
       <w:r>
         <w:rPr>
           <w:rFonts w:ascii="Stylus BT" w:hAnsi="Stylus BT"/>
@@ -3142,7 +3137,7 @@
                 <w:color w:val="auto"/>
                 <w:lang w:val="es-ES"/>
               </w:rPr>
-              <w:t>csv</w:t>
+              <w:t>txt</w:t>
             </w:r>
             <w:proofErr w:type="spellEnd"/>
             <w:r>
@@ -3823,7 +3818,7 @@
                 <w:rFonts w:ascii="Stylus BT" w:hAnsi="Stylus BT"/>
                 <w:bCs/>
               </w:rPr>
-              <w:t>csv</w:t>
+              <w:t>txt</w:t>
             </w:r>
             <w:proofErr w:type="spellEnd"/>
             <w:r>
@@ -4917,7 +4912,7 @@
                 <w:rFonts w:ascii="Stylus BT" w:hAnsi="Stylus BT"/>
                 <w:bCs/>
               </w:rPr>
-              <w:t>csv</w:t>
+              <w:t>txt</w:t>
             </w:r>
             <w:proofErr w:type="spellEnd"/>
             <w:r>
@@ -5460,7 +5455,7 @@
       <w:bookmarkStart w:id="23" w:name="_Toc500507884"/>
       <w:bookmarkStart w:id="24" w:name="_Toc500507838"/>
       <w:bookmarkStart w:id="25" w:name="_Toc500507640"/>
-      <w:bookmarkStart w:id="26" w:name="_Toc5257060"/>
+      <w:bookmarkStart w:id="26" w:name="_Toc5778068"/>
       <w:r>
         <w:rPr>
           <w:rFonts w:ascii="Stylus BT" w:hAnsi="Stylus BT"/>
@@ -5704,9 +5699,9 @@
         </w:rPr>
         <w:drawing>
           <wp:inline distT="0" distB="0" distL="0" distR="0">
-            <wp:extent cx="6554115" cy="3686689"/>
-            <wp:effectExtent l="0" t="0" r="0" b="0"/>
-            <wp:docPr id="2" name="Imagen 2"/>
+            <wp:extent cx="6645910" cy="3740150"/>
+            <wp:effectExtent l="0" t="0" r="2540" b="0"/>
+            <wp:docPr id="1" name="Imagen 1"/>
             <wp:cNvGraphicFramePr>
               <a:graphicFrameLocks xmlns:a="http://schemas.openxmlformats.org/drawingml/2006/main" noChangeAspect="1"/>
             </wp:cNvGraphicFramePr>
@@ -5714,7 +5709,7 @@
               <a:graphicData uri="http://schemas.openxmlformats.org/drawingml/2006/picture">
                 <pic:pic xmlns:pic="http://schemas.openxmlformats.org/drawingml/2006/picture">
                   <pic:nvPicPr>
-                    <pic:cNvPr id="2" name="Screenshot (13).png"/>
+                    <pic:cNvPr id="1" name="CU Vivienda.png"/>
                     <pic:cNvPicPr/>
                   </pic:nvPicPr>
                   <pic:blipFill>
@@ -5732,7 +5727,7 @@
                   <pic:spPr>
                     <a:xfrm>
                       <a:off x="0" y="0"/>
-                      <a:ext cx="6554115" cy="3686689"/>
+                      <a:ext cx="6645910" cy="3740150"/>
                     </a:xfrm>
                     <a:prstGeom prst="rect">
                       <a:avLst/>
@@ -5905,9 +5900,9 @@
         </w:rPr>
         <w:drawing>
           <wp:inline distT="0" distB="0" distL="0" distR="0">
-            <wp:extent cx="6645910" cy="3740150"/>
-            <wp:effectExtent l="0" t="0" r="0" b="0"/>
-            <wp:docPr id="3" name="Imagen 3"/>
+            <wp:extent cx="6645910" cy="3735070"/>
+            <wp:effectExtent l="0" t="0" r="2540" b="0"/>
+            <wp:docPr id="6" name="Imagen 6"/>
             <wp:cNvGraphicFramePr>
               <a:graphicFrameLocks xmlns:a="http://schemas.openxmlformats.org/drawingml/2006/main" noChangeAspect="1"/>
             </wp:cNvGraphicFramePr>
@@ -5915,7 +5910,7 @@
               <a:graphicData uri="http://schemas.openxmlformats.org/drawingml/2006/picture">
                 <pic:pic xmlns:pic="http://schemas.openxmlformats.org/drawingml/2006/picture">
                   <pic:nvPicPr>
-                    <pic:cNvPr id="3" name="Screenshot (12).png"/>
+                    <pic:cNvPr id="6" name="CU Parametro.png"/>
                     <pic:cNvPicPr/>
                   </pic:nvPicPr>
                   <pic:blipFill>
@@ -5933,7 +5928,7 @@
                   <pic:spPr>
                     <a:xfrm>
                       <a:off x="0" y="0"/>
-                      <a:ext cx="6645910" cy="3740150"/>
+                      <a:ext cx="6645910" cy="3735070"/>
                     </a:xfrm>
                     <a:prstGeom prst="rect">
                       <a:avLst/>
@@ -6032,6 +6027,35 @@
     </w:p>
     <w:p>
       <w:pPr>
+        <w:rPr>
+          <w:rFonts w:ascii="Stylus BT" w:hAnsi="Stylus BT"/>
+          <w:bCs/>
+        </w:rPr>
+      </w:pPr>
+      <w:r>
+        <w:rPr>
+          <w:rFonts w:ascii="Stylus BT" w:hAnsi="Stylus BT"/>
+          <w:bCs/>
+        </w:rPr>
+        <w:br w:type="page"/>
+      </w:r>
+    </w:p>
+    <w:p>
+      <w:pPr>
+        <w:pStyle w:val="Piedepgina"/>
+        <w:tabs>
+          <w:tab w:val="clear" w:pos="4252"/>
+          <w:tab w:val="clear" w:pos="8504"/>
+        </w:tabs>
+        <w:jc w:val="both"/>
+        <w:rPr>
+          <w:rFonts w:ascii="Stylus BT" w:hAnsi="Stylus BT"/>
+          <w:bCs/>
+        </w:rPr>
+      </w:pPr>
+    </w:p>
+    <w:p>
+      <w:pPr>
         <w:pStyle w:val="Textosinformato"/>
         <w:jc w:val="both"/>
         <w:rPr>
@@ -6107,12 +6131,11 @@
           <w:noProof/>
           <w:lang w:val="es-UY" w:eastAsia="es-UY"/>
         </w:rPr>
-        <w:lastRenderedPageBreak/>
         <w:drawing>
           <wp:inline distT="0" distB="0" distL="0" distR="0">
-            <wp:extent cx="6645910" cy="3738880"/>
+            <wp:extent cx="6363588" cy="3581900"/>
             <wp:effectExtent l="0" t="0" r="0" b="0"/>
-            <wp:docPr id="5" name="Imagen 5"/>
+            <wp:docPr id="9" name="Imagen 9"/>
             <wp:cNvGraphicFramePr>
               <a:graphicFrameLocks xmlns:a="http://schemas.openxmlformats.org/drawingml/2006/main" noChangeAspect="1"/>
             </wp:cNvGraphicFramePr>
@@ -6120,7 +6143,7 @@
               <a:graphicData uri="http://schemas.openxmlformats.org/drawingml/2006/picture">
                 <pic:pic xmlns:pic="http://schemas.openxmlformats.org/drawingml/2006/picture">
                   <pic:nvPicPr>
-                    <pic:cNvPr id="5" name="Screenshot (11).png"/>
+                    <pic:cNvPr id="9" name="CU Barrio.png"/>
                     <pic:cNvPicPr/>
                   </pic:nvPicPr>
                   <pic:blipFill>
@@ -6138,7 +6161,7 @@
                   <pic:spPr>
                     <a:xfrm>
                       <a:off x="0" y="0"/>
-                      <a:ext cx="6645910" cy="3738880"/>
+                      <a:ext cx="6363588" cy="3581900"/>
                     </a:xfrm>
                     <a:prstGeom prst="rect">
                       <a:avLst/>
@@ -6268,9 +6291,9 @@
         </w:rPr>
         <w:drawing>
           <wp:inline distT="0" distB="0" distL="0" distR="0">
-            <wp:extent cx="4248743" cy="2391109"/>
-            <wp:effectExtent l="0" t="0" r="0" b="9525"/>
-            <wp:docPr id="7" name="Imagen 7"/>
+            <wp:extent cx="3820058" cy="2152950"/>
+            <wp:effectExtent l="0" t="0" r="9525" b="0"/>
+            <wp:docPr id="10" name="Imagen 10"/>
             <wp:cNvGraphicFramePr>
               <a:graphicFrameLocks xmlns:a="http://schemas.openxmlformats.org/drawingml/2006/main" noChangeAspect="1"/>
             </wp:cNvGraphicFramePr>
@@ -6278,7 +6301,7 @@
               <a:graphicData uri="http://schemas.openxmlformats.org/drawingml/2006/picture">
                 <pic:pic xmlns:pic="http://schemas.openxmlformats.org/drawingml/2006/picture">
                   <pic:nvPicPr>
-                    <pic:cNvPr id="7" name="CU Pasante.png"/>
+                    <pic:cNvPr id="10" name="CU Pasante.png"/>
                     <pic:cNvPicPr/>
                   </pic:nvPicPr>
                   <pic:blipFill>
@@ -6296,7 +6319,7 @@
                   <pic:spPr>
                     <a:xfrm>
                       <a:off x="0" y="0"/>
-                      <a:ext cx="4248743" cy="2391109"/>
+                      <a:ext cx="3820058" cy="2152950"/>
                     </a:xfrm>
                     <a:prstGeom prst="rect">
                       <a:avLst/>
@@ -6325,7 +6348,6 @@
         </w:rPr>
       </w:pPr>
       <w:bookmarkStart w:id="30" w:name="_Toc4947208"/>
-      <w:bookmarkStart w:id="31" w:name="_Toc5257061"/>
     </w:p>
     <w:p>
       <w:pPr>
@@ -6337,6 +6359,7 @@
           <w:sz w:val="24"/>
         </w:rPr>
       </w:pPr>
+      <w:bookmarkStart w:id="31" w:name="_Toc5778069"/>
       <w:r>
         <w:rPr>
           <w:rFonts w:ascii="Stylus BT" w:hAnsi="Stylus BT"/>
@@ -6362,8 +6385,8 @@
         <w:tblLook w:val="04A0" w:firstRow="1" w:lastRow="0" w:firstColumn="1" w:lastColumn="0" w:noHBand="0" w:noVBand="1"/>
       </w:tblPr>
       <w:tblGrid>
-        <w:gridCol w:w="7171"/>
-        <w:gridCol w:w="2928"/>
+        <w:gridCol w:w="7163"/>
+        <w:gridCol w:w="2936"/>
       </w:tblGrid>
       <w:tr>
         <w:tc>
@@ -6414,6 +6437,7 @@
           </w:tcPr>
           <w:p>
             <w:pPr>
+              <w:ind w:left="708" w:hanging="708"/>
               <w:rPr>
                 <w:rFonts w:ascii="Verdana" w:hAnsi="Verdana"/>
                 <w:color w:val="000000"/>
@@ -12338,7 +12362,27 @@
                 <w:szCs w:val="18"/>
                 <w:lang w:val="es-UY" w:eastAsia="es-UY"/>
               </w:rPr>
-              <w:t>El sistema solicita el nombre.</w:t>
+              <w:t>El sistema solicita el nombre</w:t>
+            </w:r>
+            <w:r>
+              <w:rPr>
+                <w:rFonts w:ascii="Verdana" w:hAnsi="Verdana"/>
+                <w:color w:val="000000"/>
+                <w:sz w:val="18"/>
+                <w:szCs w:val="18"/>
+                <w:lang w:val="es-UY" w:eastAsia="es-UY"/>
+              </w:rPr>
+              <w:t xml:space="preserve"> y la descripción</w:t>
+            </w:r>
+            <w:r>
+              <w:rPr>
+                <w:rFonts w:ascii="Verdana" w:hAnsi="Verdana"/>
+                <w:color w:val="000000"/>
+                <w:sz w:val="18"/>
+                <w:szCs w:val="18"/>
+                <w:lang w:val="es-UY" w:eastAsia="es-UY"/>
+              </w:rPr>
+              <w:t>.</w:t>
             </w:r>
           </w:p>
           <w:p>
@@ -12374,7 +12418,27 @@
                 <w:szCs w:val="18"/>
                 <w:lang w:val="es-UY" w:eastAsia="es-UY"/>
               </w:rPr>
-              <w:t>el dato</w:t>
+              <w:t>los</w:t>
+            </w:r>
+            <w:r>
+              <w:rPr>
+                <w:rFonts w:ascii="Verdana" w:hAnsi="Verdana"/>
+                <w:color w:val="000000"/>
+                <w:sz w:val="18"/>
+                <w:szCs w:val="18"/>
+                <w:lang w:val="es-UY" w:eastAsia="es-UY"/>
+              </w:rPr>
+              <w:t xml:space="preserve"> dato</w:t>
+            </w:r>
+            <w:r>
+              <w:rPr>
+                <w:rFonts w:ascii="Verdana" w:hAnsi="Verdana"/>
+                <w:color w:val="000000"/>
+                <w:sz w:val="18"/>
+                <w:szCs w:val="18"/>
+                <w:lang w:val="es-UY" w:eastAsia="es-UY"/>
+              </w:rPr>
+              <w:t>s</w:t>
             </w:r>
             <w:r>
               <w:rPr>
@@ -12394,7 +12458,27 @@
                 <w:szCs w:val="18"/>
                 <w:lang w:val="es-UY" w:eastAsia="es-UY"/>
               </w:rPr>
-              <w:t xml:space="preserve">requerido </w:t>
+              <w:t>requerido</w:t>
+            </w:r>
+            <w:r>
+              <w:rPr>
+                <w:rFonts w:ascii="Verdana" w:hAnsi="Verdana"/>
+                <w:color w:val="000000"/>
+                <w:sz w:val="18"/>
+                <w:szCs w:val="18"/>
+                <w:lang w:val="es-UY" w:eastAsia="es-UY"/>
+              </w:rPr>
+              <w:t>s</w:t>
+            </w:r>
+            <w:r>
+              <w:rPr>
+                <w:rFonts w:ascii="Verdana" w:hAnsi="Verdana"/>
+                <w:color w:val="000000"/>
+                <w:sz w:val="18"/>
+                <w:szCs w:val="18"/>
+                <w:lang w:val="es-UY" w:eastAsia="es-UY"/>
+              </w:rPr>
+              <w:t xml:space="preserve"> </w:t>
             </w:r>
             <w:r>
               <w:rPr>
@@ -12425,78 +12509,6 @@
                 <w:lang w:val="es-UY" w:eastAsia="es-UY"/>
               </w:rPr>
               <w:t>.</w:t>
-            </w:r>
-          </w:p>
-          <w:p>
-            <w:pPr>
-              <w:numPr>
-                <w:ilvl w:val="0"/>
-                <w:numId w:val="6"/>
-              </w:numPr>
-              <w:spacing w:line="276" w:lineRule="auto"/>
-              <w:rPr>
-                <w:rFonts w:ascii="Verdana" w:hAnsi="Verdana"/>
-                <w:color w:val="000000"/>
-                <w:sz w:val="18"/>
-                <w:szCs w:val="18"/>
-                <w:lang w:val="es-UY" w:eastAsia="es-UY"/>
-              </w:rPr>
-            </w:pPr>
-            <w:r>
-              <w:rPr>
-                <w:rFonts w:ascii="Verdana" w:hAnsi="Verdana"/>
-                <w:color w:val="000000"/>
-                <w:sz w:val="18"/>
-                <w:szCs w:val="18"/>
-                <w:lang w:val="es-UY" w:eastAsia="es-UY"/>
-              </w:rPr>
-              <w:t>El sistema comprueba la existencia del dato y</w:t>
-            </w:r>
-            <w:r>
-              <w:rPr>
-                <w:rFonts w:ascii="Verdana" w:hAnsi="Verdana"/>
-                <w:color w:val="000000"/>
-                <w:sz w:val="18"/>
-                <w:szCs w:val="18"/>
-                <w:lang w:val="es-UY" w:eastAsia="es-UY"/>
-              </w:rPr>
-              <w:t xml:space="preserve"> si no existe</w:t>
-            </w:r>
-            <w:r>
-              <w:rPr>
-                <w:rFonts w:ascii="Verdana" w:hAnsi="Verdana"/>
-                <w:color w:val="000000"/>
-                <w:sz w:val="18"/>
-                <w:szCs w:val="18"/>
-                <w:lang w:val="es-UY" w:eastAsia="es-UY"/>
-              </w:rPr>
-              <w:t xml:space="preserve"> solicita la descripción del barrio.</w:t>
-            </w:r>
-          </w:p>
-          <w:p>
-            <w:pPr>
-              <w:numPr>
-                <w:ilvl w:val="0"/>
-                <w:numId w:val="6"/>
-              </w:numPr>
-              <w:spacing w:line="276" w:lineRule="auto"/>
-              <w:rPr>
-                <w:rFonts w:ascii="Verdana" w:hAnsi="Verdana"/>
-                <w:color w:val="000000"/>
-                <w:sz w:val="18"/>
-                <w:szCs w:val="18"/>
-                <w:lang w:val="es-UY" w:eastAsia="es-UY"/>
-              </w:rPr>
-            </w:pPr>
-            <w:r>
-              <w:rPr>
-                <w:rFonts w:ascii="Verdana" w:hAnsi="Verdana"/>
-                <w:color w:val="000000"/>
-                <w:sz w:val="18"/>
-                <w:szCs w:val="18"/>
-                <w:lang w:val="es-UY" w:eastAsia="es-UY"/>
-              </w:rPr>
-              <w:t>El actor ingresa el dato.</w:t>
             </w:r>
           </w:p>
           <w:p>
@@ -12532,7 +12544,57 @@
                 <w:szCs w:val="18"/>
                 <w:lang w:val="es-UY" w:eastAsia="es-UY"/>
               </w:rPr>
-              <w:t>tema comprueba la validez del dato</w:t>
+              <w:t>tema comprueba la validez de</w:t>
+            </w:r>
+            <w:r>
+              <w:rPr>
+                <w:rFonts w:ascii="Verdana" w:hAnsi="Verdana"/>
+                <w:color w:val="000000"/>
+                <w:sz w:val="18"/>
+                <w:szCs w:val="18"/>
+                <w:lang w:val="es-UY" w:eastAsia="es-UY"/>
+              </w:rPr>
+              <w:t xml:space="preserve"> </w:t>
+            </w:r>
+            <w:r>
+              <w:rPr>
+                <w:rFonts w:ascii="Verdana" w:hAnsi="Verdana"/>
+                <w:color w:val="000000"/>
+                <w:sz w:val="18"/>
+                <w:szCs w:val="18"/>
+                <w:lang w:val="es-UY" w:eastAsia="es-UY"/>
+              </w:rPr>
+              <w:t>l</w:t>
+            </w:r>
+            <w:r>
+              <w:rPr>
+                <w:rFonts w:ascii="Verdana" w:hAnsi="Verdana"/>
+                <w:color w:val="000000"/>
+                <w:sz w:val="18"/>
+                <w:szCs w:val="18"/>
+                <w:lang w:val="es-UY" w:eastAsia="es-UY"/>
+              </w:rPr>
+              <w:t>os</w:t>
+            </w:r>
+            <w:r>
+              <w:rPr>
+                <w:rFonts w:ascii="Verdana" w:hAnsi="Verdana"/>
+                <w:color w:val="000000"/>
+                <w:sz w:val="18"/>
+                <w:szCs w:val="18"/>
+                <w:lang w:val="es-UY" w:eastAsia="es-UY"/>
+              </w:rPr>
+              <w:t xml:space="preserve"> dato</w:t>
+            </w:r>
+            <w:r>
+              <w:rPr>
+                <w:rFonts w:ascii="Verdana" w:hAnsi="Verdana"/>
+                <w:color w:val="000000"/>
+                <w:sz w:val="18"/>
+                <w:szCs w:val="18"/>
+                <w:lang w:val="es-UY" w:eastAsia="es-UY"/>
+              </w:rPr>
+              <w:t>s</w:t>
             </w:r>
             <w:r>
               <w:rPr>
@@ -12780,128 +12842,92 @@
                 <w:szCs w:val="18"/>
                 <w:lang w:val="es-UY" w:eastAsia="es-UY"/>
               </w:rPr>
-              <w:t xml:space="preserve">4a.  </w:t>
-            </w:r>
-            <w:r>
-              <w:rPr>
-                <w:rFonts w:ascii="Verdana" w:hAnsi="Verdana"/>
-                <w:sz w:val="18"/>
-                <w:szCs w:val="18"/>
-                <w:lang w:val="es-UY" w:eastAsia="es-UY"/>
-              </w:rPr>
-              <w:t>El barrio ya existe</w:t>
-            </w:r>
-            <w:r>
-              <w:rPr>
-                <w:rFonts w:ascii="Verdana" w:hAnsi="Verdana"/>
-                <w:sz w:val="18"/>
-                <w:szCs w:val="18"/>
-                <w:lang w:val="es-UY" w:eastAsia="es-UY"/>
-              </w:rPr>
-              <w:t>.</w:t>
-            </w:r>
-          </w:p>
-          <w:p>
-            <w:pPr>
-              <w:rPr>
-                <w:rFonts w:ascii="Verdana" w:hAnsi="Verdana"/>
-                <w:sz w:val="18"/>
-                <w:szCs w:val="18"/>
-                <w:lang w:val="es-UY" w:eastAsia="es-UY"/>
-              </w:rPr>
-            </w:pPr>
-            <w:r>
-              <w:rPr>
-                <w:rFonts w:ascii="Verdana" w:hAnsi="Verdana"/>
-                <w:sz w:val="18"/>
-                <w:szCs w:val="18"/>
-                <w:lang w:val="es-UY" w:eastAsia="es-UY"/>
-              </w:rPr>
-              <w:t xml:space="preserve">     4a – 1. El sistema solicita el ingreso re ingreso de</w:t>
-            </w:r>
-            <w:r>
-              <w:rPr>
-                <w:rFonts w:ascii="Verdana" w:hAnsi="Verdana"/>
-                <w:sz w:val="18"/>
-                <w:szCs w:val="18"/>
-                <w:lang w:val="es-UY" w:eastAsia="es-UY"/>
-              </w:rPr>
-              <w:t>l</w:t>
-            </w:r>
-            <w:r>
-              <w:rPr>
-                <w:rFonts w:ascii="Verdana" w:hAnsi="Verdana"/>
-                <w:sz w:val="18"/>
-                <w:szCs w:val="18"/>
-                <w:lang w:val="es-UY" w:eastAsia="es-UY"/>
-              </w:rPr>
-              <w:t xml:space="preserve"> </w:t>
-            </w:r>
-            <w:r>
-              <w:rPr>
-                <w:rFonts w:ascii="Verdana" w:hAnsi="Verdana"/>
-                <w:sz w:val="18"/>
-                <w:szCs w:val="18"/>
-                <w:lang w:val="es-UY" w:eastAsia="es-UY"/>
-              </w:rPr>
-              <w:t>mismo</w:t>
-            </w:r>
-            <w:r>
-              <w:rPr>
-                <w:rFonts w:ascii="Verdana" w:hAnsi="Verdana"/>
-                <w:sz w:val="18"/>
-                <w:szCs w:val="18"/>
-                <w:lang w:val="es-UY" w:eastAsia="es-UY"/>
-              </w:rPr>
-              <w:t>.</w:t>
-            </w:r>
-          </w:p>
-          <w:p>
-            <w:pPr>
-              <w:rPr>
-                <w:rFonts w:ascii="Verdana" w:hAnsi="Verdana"/>
-                <w:sz w:val="18"/>
-                <w:szCs w:val="18"/>
-                <w:lang w:val="es-UY" w:eastAsia="es-UY"/>
-              </w:rPr>
-            </w:pPr>
-          </w:p>
-          <w:p>
-            <w:pPr>
-              <w:rPr>
-                <w:rFonts w:ascii="Verdana" w:hAnsi="Verdana"/>
-                <w:sz w:val="18"/>
-                <w:szCs w:val="18"/>
-                <w:lang w:val="es-UY" w:eastAsia="es-UY"/>
-              </w:rPr>
-            </w:pPr>
-            <w:r>
-              <w:rPr>
-                <w:rFonts w:ascii="Verdana" w:hAnsi="Verdana"/>
-                <w:sz w:val="18"/>
-                <w:szCs w:val="18"/>
-                <w:lang w:val="es-UY" w:eastAsia="es-UY"/>
-              </w:rPr>
-              <w:t>5a.  La descripción no se ingresa.</w:t>
-            </w:r>
-          </w:p>
-          <w:p>
-            <w:pPr>
-              <w:rPr>
-                <w:rFonts w:ascii="Verdana" w:hAnsi="Verdana"/>
-                <w:sz w:val="18"/>
-                <w:szCs w:val="18"/>
-                <w:lang w:val="es-UY" w:eastAsia="es-UY"/>
-              </w:rPr>
-            </w:pPr>
-            <w:r>
-              <w:rPr>
-                <w:rFonts w:ascii="Verdana" w:hAnsi="Verdana"/>
-                <w:sz w:val="18"/>
-                <w:szCs w:val="18"/>
-                <w:lang w:val="es-UY" w:eastAsia="es-UY"/>
-              </w:rPr>
-              <w:t xml:space="preserve">     5ª – 1. El sistema solicita el ingreso de la misma.</w:t>
+              <w:t>3c</w:t>
+            </w:r>
+            <w:r>
+              <w:rPr>
+                <w:rFonts w:ascii="Verdana" w:hAnsi="Verdana"/>
+                <w:sz w:val="18"/>
+                <w:szCs w:val="18"/>
+                <w:lang w:val="es-UY" w:eastAsia="es-UY"/>
+              </w:rPr>
+              <w:t>.  La descripción no se ingresa.</w:t>
+            </w:r>
+          </w:p>
+          <w:p>
+            <w:pPr>
+              <w:rPr>
+                <w:rFonts w:ascii="Verdana" w:hAnsi="Verdana"/>
+                <w:sz w:val="18"/>
+                <w:szCs w:val="18"/>
+                <w:lang w:val="es-UY" w:eastAsia="es-UY"/>
+              </w:rPr>
+            </w:pPr>
+            <w:r>
+              <w:rPr>
+                <w:rFonts w:ascii="Verdana" w:hAnsi="Verdana"/>
+                <w:sz w:val="18"/>
+                <w:szCs w:val="18"/>
+                <w:lang w:val="es-UY" w:eastAsia="es-UY"/>
+              </w:rPr>
+              <w:t xml:space="preserve">     3c</w:t>
+            </w:r>
+            <w:r>
+              <w:rPr>
+                <w:rFonts w:ascii="Verdana" w:hAnsi="Verdana"/>
+                <w:sz w:val="18"/>
+                <w:szCs w:val="18"/>
+                <w:lang w:val="es-UY" w:eastAsia="es-UY"/>
+              </w:rPr>
+              <w:t xml:space="preserve"> – 1. El sistema solicita el ingreso de la misma.</w:t>
+            </w:r>
+          </w:p>
+          <w:p>
+            <w:pPr>
+              <w:rPr>
+                <w:rFonts w:ascii="Verdana" w:hAnsi="Verdana"/>
+                <w:sz w:val="18"/>
+                <w:szCs w:val="18"/>
+                <w:lang w:val="es-UY" w:eastAsia="es-UY"/>
+              </w:rPr>
+            </w:pPr>
+          </w:p>
+          <w:p>
+            <w:pPr>
+              <w:rPr>
+                <w:rFonts w:ascii="Verdana" w:hAnsi="Verdana"/>
+                <w:sz w:val="18"/>
+                <w:szCs w:val="18"/>
+                <w:lang w:val="es-UY" w:eastAsia="es-UY"/>
+              </w:rPr>
+            </w:pPr>
+            <w:r>
+              <w:rPr>
+                <w:rFonts w:ascii="Verdana" w:hAnsi="Verdana"/>
+                <w:sz w:val="18"/>
+                <w:szCs w:val="18"/>
+                <w:lang w:val="es-UY" w:eastAsia="es-UY"/>
+              </w:rPr>
+              <w:t>4a.  El barrio ya existe.</w:t>
+            </w:r>
+          </w:p>
+          <w:p>
+            <w:pPr>
+              <w:rPr>
+                <w:rFonts w:ascii="Verdana" w:hAnsi="Verdana"/>
+                <w:sz w:val="18"/>
+                <w:szCs w:val="18"/>
+                <w:lang w:val="es-UY" w:eastAsia="es-UY"/>
+              </w:rPr>
+            </w:pPr>
+            <w:r>
+              <w:rPr>
+                <w:rFonts w:ascii="Verdana" w:hAnsi="Verdana"/>
+                <w:sz w:val="18"/>
+                <w:szCs w:val="18"/>
+                <w:lang w:val="es-UY" w:eastAsia="es-UY"/>
+              </w:rPr>
+              <w:t xml:space="preserve">     4a – 1. El sistema solicita el ingreso re ingreso del mismo.</w:t>
             </w:r>
           </w:p>
           <w:p>
@@ -14140,8 +14166,8 @@
         <w:tblLook w:val="04A0" w:firstRow="1" w:lastRow="0" w:firstColumn="1" w:lastColumn="0" w:noHBand="0" w:noVBand="1"/>
       </w:tblPr>
       <w:tblGrid>
-        <w:gridCol w:w="7171"/>
-        <w:gridCol w:w="2928"/>
+        <w:gridCol w:w="7172"/>
+        <w:gridCol w:w="2927"/>
       </w:tblGrid>
       <w:tr>
         <w:tc>
@@ -14453,27 +14479,7 @@
                 <w:lang w:val="es-UY" w:eastAsia="es-UY"/>
               </w:rPr>
               <w:br/>
-              <w:t>      </w:t>
-            </w:r>
-            <w:r>
-              <w:rPr>
-                <w:rFonts w:ascii="Verdana" w:hAnsi="Verdana"/>
-                <w:color w:val="000000"/>
-                <w:sz w:val="18"/>
-                <w:szCs w:val="18"/>
-                <w:lang w:val="es-UY" w:eastAsia="es-UY"/>
-              </w:rPr>
-              <w:t>Listado de un barrio</w:t>
-            </w:r>
-            <w:r>
-              <w:rPr>
-                <w:rFonts w:ascii="Verdana" w:hAnsi="Verdana"/>
-                <w:color w:val="000000"/>
-                <w:sz w:val="18"/>
-                <w:szCs w:val="18"/>
-                <w:lang w:val="es-UY" w:eastAsia="es-UY"/>
-              </w:rPr>
-              <w:t xml:space="preserve">. </w:t>
+              <w:t xml:space="preserve">      Modificación de barrio. </w:t>
             </w:r>
           </w:p>
         </w:tc>
@@ -14597,48 +14603,28 @@
                 <w:lang w:val="es-UY" w:eastAsia="es-UY"/>
               </w:rPr>
               <w:br/>
-              <w:t xml:space="preserve">      El pasante está </w:t>
-            </w:r>
-            <w:r>
-              <w:rPr>
-                <w:rFonts w:ascii="Verdana" w:hAnsi="Verdana"/>
-                <w:color w:val="000000"/>
-                <w:sz w:val="18"/>
-                <w:szCs w:val="18"/>
-                <w:lang w:val="es-UY" w:eastAsia="es-UY"/>
-              </w:rPr>
-              <w:t>autenticado</w:t>
-            </w:r>
-            <w:r>
-              <w:rPr>
-                <w:rFonts w:ascii="Verdana" w:hAnsi="Verdana"/>
-                <w:color w:val="000000"/>
-                <w:sz w:val="18"/>
-                <w:szCs w:val="18"/>
-                <w:lang w:val="es-UY" w:eastAsia="es-UY"/>
-              </w:rPr>
-              <w:t>.</w:t>
-            </w:r>
-          </w:p>
-          <w:p>
-            <w:pPr>
-              <w:rPr>
-                <w:rFonts w:ascii="Verdana" w:hAnsi="Verdana"/>
-                <w:color w:val="000000"/>
-                <w:sz w:val="18"/>
-                <w:szCs w:val="18"/>
-                <w:lang w:val="es-UY" w:eastAsia="es-UY"/>
-              </w:rPr>
-            </w:pPr>
-            <w:r>
-              <w:rPr>
-                <w:rFonts w:ascii="Verdana" w:hAnsi="Verdana"/>
-                <w:color w:val="000000"/>
-                <w:sz w:val="18"/>
-                <w:szCs w:val="18"/>
-                <w:lang w:val="es-UY" w:eastAsia="es-UY"/>
-              </w:rPr>
-              <w:t xml:space="preserve">      El barrio existe.</w:t>
+              <w:t>      El pasante está autenticado.</w:t>
+            </w:r>
+          </w:p>
+          <w:p>
+            <w:pPr>
+              <w:rPr>
+                <w:rFonts w:ascii="Verdana" w:hAnsi="Verdana"/>
+                <w:color w:val="000000"/>
+                <w:sz w:val="18"/>
+                <w:szCs w:val="18"/>
+                <w:lang w:val="es-UY" w:eastAsia="es-UY"/>
+              </w:rPr>
+            </w:pPr>
+            <w:r>
+              <w:rPr>
+                <w:rFonts w:ascii="Verdana" w:hAnsi="Verdana"/>
+                <w:color w:val="000000"/>
+                <w:sz w:val="18"/>
+                <w:szCs w:val="18"/>
+                <w:lang w:val="es-UY" w:eastAsia="es-UY"/>
+              </w:rPr>
+              <w:t xml:space="preserve">      El barrio existe</w:t>
             </w:r>
           </w:p>
         </w:tc>
@@ -14714,27 +14700,7 @@
                 <w:lang w:val="es-UY" w:eastAsia="es-UY"/>
               </w:rPr>
               <w:br/>
-              <w:t xml:space="preserve">      Se </w:t>
-            </w:r>
-            <w:r>
-              <w:rPr>
-                <w:rFonts w:ascii="Verdana" w:hAnsi="Verdana"/>
-                <w:color w:val="000000"/>
-                <w:sz w:val="18"/>
-                <w:szCs w:val="18"/>
-                <w:lang w:val="es-UY" w:eastAsia="es-UY"/>
-              </w:rPr>
-              <w:t>muestra la información d</w:t>
-            </w:r>
-            <w:r>
-              <w:rPr>
-                <w:rFonts w:ascii="Verdana" w:hAnsi="Verdana"/>
-                <w:color w:val="000000"/>
-                <w:sz w:val="18"/>
-                <w:szCs w:val="18"/>
-                <w:lang w:val="es-UY" w:eastAsia="es-UY"/>
-              </w:rPr>
-              <w:t>el barrio.</w:t>
+              <w:t>      Se modifica la descripción del barrio.</w:t>
             </w:r>
           </w:p>
         </w:tc>
@@ -14792,7 +14758,7 @@
             <w:pPr>
               <w:numPr>
                 <w:ilvl w:val="0"/>
-                <w:numId w:val="8"/>
+                <w:numId w:val="20"/>
               </w:numPr>
               <w:spacing w:beforeAutospacing="1" w:line="276" w:lineRule="auto"/>
               <w:rPr>
@@ -14811,54 +14777,34 @@
                 <w:szCs w:val="18"/>
                 <w:lang w:val="es-UY" w:eastAsia="es-UY"/>
               </w:rPr>
-              <w:t xml:space="preserve">El actor ingresa al apartado de </w:t>
-            </w:r>
-            <w:r>
-              <w:rPr>
-                <w:rFonts w:ascii="Verdana" w:hAnsi="Verdana"/>
-                <w:color w:val="000000"/>
-                <w:sz w:val="18"/>
-                <w:szCs w:val="18"/>
-                <w:lang w:val="es-UY" w:eastAsia="es-UY"/>
-              </w:rPr>
-              <w:t>listado</w:t>
-            </w:r>
-            <w:r>
-              <w:rPr>
-                <w:rFonts w:ascii="Verdana" w:hAnsi="Verdana"/>
-                <w:color w:val="000000"/>
-                <w:sz w:val="18"/>
-                <w:szCs w:val="18"/>
-                <w:lang w:val="es-UY" w:eastAsia="es-UY"/>
-              </w:rPr>
-              <w:t xml:space="preserve"> de </w:t>
-            </w:r>
-            <w:r>
-              <w:rPr>
-                <w:rFonts w:ascii="Verdana" w:hAnsi="Verdana"/>
-                <w:color w:val="000000"/>
-                <w:sz w:val="18"/>
-                <w:szCs w:val="18"/>
-                <w:lang w:val="es-UY" w:eastAsia="es-UY"/>
-              </w:rPr>
-              <w:t xml:space="preserve">un </w:t>
-            </w:r>
-            <w:r>
-              <w:rPr>
-                <w:rFonts w:ascii="Verdana" w:hAnsi="Verdana"/>
-                <w:color w:val="000000"/>
-                <w:sz w:val="18"/>
-                <w:szCs w:val="18"/>
-                <w:lang w:val="es-UY" w:eastAsia="es-UY"/>
-              </w:rPr>
-              <w:t xml:space="preserve">barrio. </w:t>
+              <w:t xml:space="preserve">El actor ingresa al apartado de modificación de </w:t>
+            </w:r>
+            <w:r>
+              <w:rPr>
+                <w:rFonts w:ascii="Verdana" w:hAnsi="Verdana"/>
+                <w:color w:val="000000"/>
+                <w:sz w:val="18"/>
+                <w:szCs w:val="18"/>
+                <w:lang w:val="es-UY" w:eastAsia="es-UY"/>
+              </w:rPr>
+              <w:t>barrio</w:t>
+            </w:r>
+            <w:r>
+              <w:rPr>
+                <w:rFonts w:ascii="Verdana" w:hAnsi="Verdana"/>
+                <w:color w:val="000000"/>
+                <w:sz w:val="18"/>
+                <w:szCs w:val="18"/>
+                <w:lang w:val="es-UY" w:eastAsia="es-UY"/>
+              </w:rPr>
+              <w:t xml:space="preserve">. </w:t>
             </w:r>
           </w:p>
           <w:p>
             <w:pPr>
               <w:numPr>
                 <w:ilvl w:val="0"/>
-                <w:numId w:val="8"/>
+                <w:numId w:val="20"/>
               </w:numPr>
               <w:spacing w:line="276" w:lineRule="auto"/>
               <w:rPr>
@@ -14877,14 +14823,34 @@
                 <w:szCs w:val="18"/>
                 <w:lang w:val="es-UY" w:eastAsia="es-UY"/>
               </w:rPr>
-              <w:t>El sistema solicita el nombre.</w:t>
+              <w:t xml:space="preserve">El sistema solicita </w:t>
+            </w:r>
+            <w:r>
+              <w:rPr>
+                <w:rFonts w:ascii="Verdana" w:hAnsi="Verdana"/>
+                <w:color w:val="000000"/>
+                <w:sz w:val="18"/>
+                <w:szCs w:val="18"/>
+                <w:lang w:val="es-UY" w:eastAsia="es-UY"/>
+              </w:rPr>
+              <w:t>el nombre del barrio y la descripción</w:t>
+            </w:r>
+            <w:r>
+              <w:rPr>
+                <w:rFonts w:ascii="Verdana" w:hAnsi="Verdana"/>
+                <w:color w:val="000000"/>
+                <w:sz w:val="18"/>
+                <w:szCs w:val="18"/>
+                <w:lang w:val="es-UY" w:eastAsia="es-UY"/>
+              </w:rPr>
+              <w:t>.</w:t>
             </w:r>
           </w:p>
           <w:p>
             <w:pPr>
               <w:numPr>
                 <w:ilvl w:val="0"/>
-                <w:numId w:val="8"/>
+                <w:numId w:val="20"/>
               </w:numPr>
               <w:spacing w:line="276" w:lineRule="auto"/>
               <w:rPr>
@@ -14903,44 +14869,34 @@
                 <w:szCs w:val="18"/>
                 <w:lang w:val="es-UY" w:eastAsia="es-UY"/>
               </w:rPr>
-              <w:t>El actor introduce el dato requerido</w:t>
-            </w:r>
-            <w:r>
-              <w:rPr>
-                <w:rFonts w:ascii="Verdana" w:hAnsi="Verdana"/>
-                <w:color w:val="000000"/>
-                <w:sz w:val="18"/>
-                <w:szCs w:val="18"/>
-                <w:lang w:val="es-UY" w:eastAsia="es-UY"/>
-              </w:rPr>
-              <w:t xml:space="preserve"> y solicita </w:t>
-            </w:r>
-            <w:r>
-              <w:rPr>
-                <w:rFonts w:ascii="Verdana" w:hAnsi="Verdana"/>
-                <w:color w:val="000000"/>
-                <w:sz w:val="18"/>
-                <w:szCs w:val="18"/>
-                <w:lang w:val="es-UY" w:eastAsia="es-UY"/>
-              </w:rPr>
-              <w:t>el listado al</w:t>
-            </w:r>
-            <w:r>
-              <w:rPr>
-                <w:rFonts w:ascii="Verdana" w:hAnsi="Verdana"/>
-                <w:color w:val="000000"/>
-                <w:sz w:val="18"/>
-                <w:szCs w:val="18"/>
-                <w:lang w:val="es-UY" w:eastAsia="es-UY"/>
-              </w:rPr>
-              <w:t xml:space="preserve"> sistema.</w:t>
+              <w:t>El actor introduce los datos solicitados y solicita la modificación de</w:t>
+            </w:r>
+            <w:r>
+              <w:rPr>
+                <w:rFonts w:ascii="Verdana" w:hAnsi="Verdana"/>
+                <w:color w:val="000000"/>
+                <w:sz w:val="18"/>
+                <w:szCs w:val="18"/>
+                <w:lang w:val="es-UY" w:eastAsia="es-UY"/>
+              </w:rPr>
+              <w:t>l mismo</w:t>
+            </w:r>
+            <w:r>
+              <w:rPr>
+                <w:rFonts w:ascii="Verdana" w:hAnsi="Verdana"/>
+                <w:color w:val="000000"/>
+                <w:sz w:val="18"/>
+                <w:szCs w:val="18"/>
+                <w:lang w:val="es-UY" w:eastAsia="es-UY"/>
+              </w:rPr>
+              <w:t>.</w:t>
             </w:r>
           </w:p>
           <w:p>
             <w:pPr>
               <w:numPr>
                 <w:ilvl w:val="0"/>
-                <w:numId w:val="8"/>
+                <w:numId w:val="20"/>
               </w:numPr>
               <w:spacing w:afterAutospacing="1" w:line="276" w:lineRule="auto"/>
               <w:rPr>
@@ -14959,27 +14915,7 @@
                 <w:szCs w:val="18"/>
                 <w:lang w:val="es-UY" w:eastAsia="es-UY"/>
               </w:rPr>
-              <w:t xml:space="preserve">El sistema </w:t>
-            </w:r>
-            <w:r>
-              <w:rPr>
-                <w:rFonts w:ascii="Verdana" w:hAnsi="Verdana"/>
-                <w:color w:val="000000"/>
-                <w:sz w:val="18"/>
-                <w:szCs w:val="18"/>
-                <w:lang w:val="es-UY" w:eastAsia="es-UY"/>
-              </w:rPr>
-              <w:t>muestra la información del mismo</w:t>
-            </w:r>
-            <w:r>
-              <w:rPr>
-                <w:rFonts w:ascii="Verdana" w:hAnsi="Verdana"/>
-                <w:color w:val="000000"/>
-                <w:sz w:val="18"/>
-                <w:szCs w:val="18"/>
-                <w:lang w:val="es-UY" w:eastAsia="es-UY"/>
-              </w:rPr>
-              <w:t>.</w:t>
+              <w:t>El sistema comprueba la validez de los datos y los ingresa en el sistema.</w:t>
             </w:r>
           </w:p>
         </w:tc>
@@ -15043,27 +14979,1173 @@
                 <w:lang w:val="es-UY" w:eastAsia="es-UY"/>
               </w:rPr>
             </w:pPr>
-            <w:r>
-              <w:rPr>
-                <w:rFonts w:ascii="Verdana" w:hAnsi="Verdana"/>
-                <w:color w:val="000000"/>
-                <w:sz w:val="18"/>
-                <w:szCs w:val="18"/>
-                <w:lang w:val="es-UY" w:eastAsia="es-UY"/>
-              </w:rPr>
-              <w:t xml:space="preserve">      </w:t>
-            </w:r>
-            <w:bookmarkStart w:id="32" w:name="_GoBack"/>
-            <w:bookmarkEnd w:id="32"/>
-            <w:r>
-              <w:rPr>
-                <w:rFonts w:ascii="Verdana" w:hAnsi="Verdana"/>
-                <w:color w:val="000000"/>
-                <w:sz w:val="18"/>
-                <w:szCs w:val="18"/>
-                <w:lang w:val="es-UY" w:eastAsia="es-UY"/>
-              </w:rPr>
-              <w:t>-</w:t>
+          </w:p>
+          <w:p>
+            <w:pPr>
+              <w:rPr>
+                <w:rFonts w:ascii="Verdana" w:hAnsi="Verdana"/>
+                <w:color w:val="000000"/>
+                <w:sz w:val="18"/>
+                <w:szCs w:val="18"/>
+                <w:lang w:val="es-UY" w:eastAsia="es-UY"/>
+              </w:rPr>
+            </w:pPr>
+            <w:r>
+              <w:rPr>
+                <w:rFonts w:ascii="Verdana" w:hAnsi="Verdana"/>
+                <w:color w:val="000000"/>
+                <w:sz w:val="18"/>
+                <w:szCs w:val="18"/>
+                <w:lang w:val="es-UY" w:eastAsia="es-UY"/>
+              </w:rPr>
+              <w:t>3a. El actor cancela la modificación.</w:t>
+            </w:r>
+          </w:p>
+          <w:p>
+            <w:pPr>
+              <w:rPr>
+                <w:rFonts w:ascii="Verdana" w:hAnsi="Verdana"/>
+                <w:color w:val="000000"/>
+                <w:sz w:val="18"/>
+                <w:szCs w:val="18"/>
+                <w:lang w:val="es-UY" w:eastAsia="es-UY"/>
+              </w:rPr>
+            </w:pPr>
+            <w:r>
+              <w:rPr>
+                <w:rFonts w:ascii="Verdana" w:hAnsi="Verdana"/>
+                <w:color w:val="000000"/>
+                <w:sz w:val="18"/>
+                <w:szCs w:val="18"/>
+                <w:lang w:val="es-UY" w:eastAsia="es-UY"/>
+              </w:rPr>
+              <w:t xml:space="preserve">     3a - 1. El </w:t>
+            </w:r>
+            <w:r>
+              <w:rPr>
+                <w:rFonts w:ascii="Verdana" w:hAnsi="Verdana"/>
+                <w:color w:val="000000"/>
+                <w:sz w:val="18"/>
+                <w:szCs w:val="18"/>
+                <w:lang w:val="es-UY" w:eastAsia="es-UY"/>
+              </w:rPr>
+              <w:t>barrio</w:t>
+            </w:r>
+            <w:r>
+              <w:rPr>
+                <w:rFonts w:ascii="Verdana" w:hAnsi="Verdana"/>
+                <w:color w:val="000000"/>
+                <w:sz w:val="18"/>
+                <w:szCs w:val="18"/>
+                <w:lang w:val="es-UY" w:eastAsia="es-UY"/>
+              </w:rPr>
+              <w:t xml:space="preserve"> no se </w:t>
+            </w:r>
+            <w:r>
+              <w:rPr>
+                <w:rFonts w:ascii="Verdana" w:hAnsi="Verdana"/>
+                <w:color w:val="000000"/>
+                <w:sz w:val="18"/>
+                <w:szCs w:val="18"/>
+                <w:lang w:val="es-UY" w:eastAsia="es-UY"/>
+              </w:rPr>
+              <w:t>modifica</w:t>
+            </w:r>
+            <w:r>
+              <w:rPr>
+                <w:rFonts w:ascii="Verdana" w:hAnsi="Verdana"/>
+                <w:color w:val="000000"/>
+                <w:sz w:val="18"/>
+                <w:szCs w:val="18"/>
+                <w:lang w:val="es-UY" w:eastAsia="es-UY"/>
+              </w:rPr>
+              <w:t>.</w:t>
+            </w:r>
+          </w:p>
+          <w:p>
+            <w:pPr>
+              <w:rPr>
+                <w:rFonts w:ascii="Verdana" w:hAnsi="Verdana"/>
+                <w:color w:val="000000"/>
+                <w:sz w:val="18"/>
+                <w:szCs w:val="18"/>
+                <w:lang w:val="es-UY" w:eastAsia="es-UY"/>
+              </w:rPr>
+            </w:pPr>
+          </w:p>
+          <w:p>
+            <w:pPr>
+              <w:rPr>
+                <w:rFonts w:ascii="Verdana" w:hAnsi="Verdana"/>
+                <w:sz w:val="18"/>
+                <w:szCs w:val="18"/>
+                <w:lang w:val="es-UY" w:eastAsia="es-UY"/>
+              </w:rPr>
+            </w:pPr>
+            <w:r>
+              <w:rPr>
+                <w:rFonts w:ascii="Verdana" w:hAnsi="Verdana"/>
+                <w:sz w:val="18"/>
+                <w:szCs w:val="18"/>
+                <w:lang w:val="es-UY" w:eastAsia="es-UY"/>
+              </w:rPr>
+              <w:t xml:space="preserve">3b. No se ingresó la </w:t>
+            </w:r>
+            <w:r>
+              <w:rPr>
+                <w:rFonts w:ascii="Verdana" w:hAnsi="Verdana"/>
+                <w:sz w:val="18"/>
+                <w:szCs w:val="18"/>
+                <w:lang w:val="es-UY" w:eastAsia="es-UY"/>
+              </w:rPr>
+              <w:t>descripción</w:t>
+            </w:r>
+            <w:r>
+              <w:rPr>
+                <w:rFonts w:ascii="Verdana" w:hAnsi="Verdana"/>
+                <w:sz w:val="18"/>
+                <w:szCs w:val="18"/>
+                <w:lang w:val="es-UY" w:eastAsia="es-UY"/>
+              </w:rPr>
+              <w:t>.</w:t>
+            </w:r>
+          </w:p>
+          <w:p>
+            <w:pPr>
+              <w:rPr>
+                <w:rFonts w:ascii="Verdana" w:hAnsi="Verdana"/>
+                <w:sz w:val="18"/>
+                <w:szCs w:val="18"/>
+                <w:lang w:val="es-UY" w:eastAsia="es-UY"/>
+              </w:rPr>
+            </w:pPr>
+            <w:r>
+              <w:rPr>
+                <w:rFonts w:ascii="Verdana" w:hAnsi="Verdana"/>
+                <w:sz w:val="18"/>
+                <w:szCs w:val="18"/>
+                <w:lang w:val="es-UY" w:eastAsia="es-UY"/>
+              </w:rPr>
+              <w:t xml:space="preserve">     3b – 1.  El sistema avisa que hay un error con una descripción del mismo, quedando a la espera de su corrección.</w:t>
+            </w:r>
+          </w:p>
+          <w:p>
+            <w:pPr>
+              <w:rPr>
+                <w:rFonts w:ascii="Verdana" w:hAnsi="Verdana"/>
+                <w:sz w:val="18"/>
+                <w:szCs w:val="18"/>
+                <w:lang w:val="es-UY" w:eastAsia="es-UY"/>
+              </w:rPr>
+            </w:pPr>
+          </w:p>
+        </w:tc>
+      </w:tr>
+      <w:tr>
+        <w:trPr>
+          <w:gridAfter w:val="1"/>
+          <w:wAfter w:w="2960" w:type="dxa"/>
+        </w:trPr>
+        <w:tc>
+          <w:tcPr>
+            <w:tcW w:w="7270" w:type="dxa"/>
+            <w:tcBorders>
+              <w:top w:val="single" w:sz="6" w:space="0" w:color="000000"/>
+              <w:left w:val="single" w:sz="6" w:space="0" w:color="000000"/>
+              <w:bottom w:val="single" w:sz="6" w:space="0" w:color="000000"/>
+              <w:right w:val="single" w:sz="6" w:space="0" w:color="000000"/>
+            </w:tcBorders>
+            <w:shd w:val="clear" w:color="auto" w:fill="auto"/>
+          </w:tcPr>
+          <w:p>
+            <w:pPr>
+              <w:rPr>
+                <w:rFonts w:ascii="Verdana" w:hAnsi="Verdana"/>
+                <w:color w:val="000000"/>
+                <w:sz w:val="18"/>
+                <w:szCs w:val="18"/>
+                <w:lang w:val="es-UY" w:eastAsia="es-UY"/>
+              </w:rPr>
+            </w:pPr>
+            <w:r>
+              <w:rPr>
+                <w:rFonts w:ascii="Verdana" w:hAnsi="Verdana"/>
+                <w:b/>
+                <w:bCs/>
+                <w:color w:val="000000"/>
+                <w:sz w:val="18"/>
+                <w:szCs w:val="18"/>
+                <w:lang w:val="es-UY" w:eastAsia="es-UY"/>
+              </w:rPr>
+              <w:t>Flujo/s Excepcionales/s</w:t>
+            </w:r>
+            <w:r>
+              <w:rPr>
+                <w:rFonts w:ascii="Verdana" w:hAnsi="Verdana"/>
+                <w:color w:val="000000"/>
+                <w:sz w:val="18"/>
+                <w:szCs w:val="18"/>
+                <w:lang w:val="es-UY" w:eastAsia="es-UY"/>
+              </w:rPr>
+              <w:t xml:space="preserve">: </w:t>
+            </w:r>
+          </w:p>
+          <w:p>
+            <w:pPr>
+              <w:rPr>
+                <w:rFonts w:ascii="Verdana" w:hAnsi="Verdana"/>
+                <w:bCs/>
+                <w:color w:val="000000"/>
+                <w:sz w:val="18"/>
+                <w:szCs w:val="18"/>
+                <w:lang w:val="es-UY" w:eastAsia="es-UY"/>
+              </w:rPr>
+            </w:pPr>
+            <w:r>
+              <w:rPr>
+                <w:rFonts w:ascii="Verdana" w:hAnsi="Verdana"/>
+                <w:bCs/>
+                <w:color w:val="000000"/>
+                <w:sz w:val="18"/>
+                <w:szCs w:val="18"/>
+                <w:lang w:val="es-UY" w:eastAsia="es-UY"/>
+              </w:rPr>
+              <w:t>La comunicación con el servidor se corta durante la modificación. Se descartan los cambios.</w:t>
+            </w:r>
+          </w:p>
+        </w:tc>
+      </w:tr>
+    </w:tbl>
+    <w:p>
+      <w:r>
+        <w:br w:type="page"/>
+      </w:r>
+    </w:p>
+    <w:p/>
+    <w:tbl>
+      <w:tblPr>
+        <w:tblW w:w="4832" w:type="pct"/>
+        <w:tblCellMar>
+          <w:top w:w="60" w:type="dxa"/>
+          <w:left w:w="60" w:type="dxa"/>
+          <w:bottom w:w="60" w:type="dxa"/>
+          <w:right w:w="60" w:type="dxa"/>
+        </w:tblCellMar>
+        <w:tblLook w:val="04A0" w:firstRow="1" w:lastRow="0" w:firstColumn="1" w:lastColumn="0" w:noHBand="0" w:noVBand="1"/>
+      </w:tblPr>
+      <w:tblGrid>
+        <w:gridCol w:w="7171"/>
+        <w:gridCol w:w="2928"/>
+      </w:tblGrid>
+      <w:tr>
+        <w:tc>
+          <w:tcPr>
+            <w:tcW w:w="7270" w:type="dxa"/>
+            <w:tcBorders>
+              <w:top w:val="single" w:sz="6" w:space="0" w:color="000000"/>
+              <w:left w:val="single" w:sz="6" w:space="0" w:color="000000"/>
+              <w:bottom w:val="single" w:sz="6" w:space="0" w:color="000000"/>
+              <w:right w:val="single" w:sz="6" w:space="0" w:color="000000"/>
+            </w:tcBorders>
+            <w:shd w:val="clear" w:color="auto" w:fill="auto"/>
+          </w:tcPr>
+          <w:p>
+            <w:pPr>
+              <w:rPr>
+                <w:rFonts w:ascii="Verdana" w:hAnsi="Verdana"/>
+                <w:color w:val="000000"/>
+                <w:sz w:val="18"/>
+                <w:szCs w:val="18"/>
+                <w:lang w:val="es-UY" w:eastAsia="es-UY"/>
+              </w:rPr>
+            </w:pPr>
+            <w:r>
+              <w:rPr>
+                <w:rFonts w:ascii="Verdana" w:hAnsi="Verdana"/>
+                <w:b/>
+                <w:bCs/>
+                <w:color w:val="000000"/>
+                <w:sz w:val="18"/>
+                <w:szCs w:val="18"/>
+                <w:lang w:val="es-UY" w:eastAsia="es-UY"/>
+              </w:rPr>
+              <w:t>Identificador: CU-08</w:t>
+            </w:r>
+          </w:p>
+        </w:tc>
+        <w:tc>
+          <w:tcPr>
+            <w:tcW w:w="2960" w:type="dxa"/>
+            <w:tcBorders>
+              <w:top w:val="single" w:sz="6" w:space="0" w:color="000000"/>
+              <w:left w:val="single" w:sz="6" w:space="0" w:color="000000"/>
+              <w:bottom w:val="single" w:sz="6" w:space="0" w:color="000000"/>
+              <w:right w:val="single" w:sz="6" w:space="0" w:color="000000"/>
+            </w:tcBorders>
+            <w:shd w:val="clear" w:color="auto" w:fill="auto"/>
+          </w:tcPr>
+          <w:p>
+            <w:pPr>
+              <w:rPr>
+                <w:rFonts w:ascii="Verdana" w:hAnsi="Verdana"/>
+                <w:color w:val="000000"/>
+                <w:sz w:val="18"/>
+                <w:szCs w:val="18"/>
+                <w:lang w:val="es-UY" w:eastAsia="es-UY"/>
+              </w:rPr>
+            </w:pPr>
+            <w:r>
+              <w:rPr>
+                <w:rFonts w:ascii="Verdana" w:hAnsi="Verdana"/>
+                <w:b/>
+                <w:bCs/>
+                <w:color w:val="000000"/>
+                <w:sz w:val="18"/>
+                <w:szCs w:val="18"/>
+                <w:lang w:val="es-UY" w:eastAsia="es-UY"/>
+              </w:rPr>
+              <w:t>Nombre</w:t>
+            </w:r>
+            <w:r>
+              <w:rPr>
+                <w:rFonts w:ascii="Verdana" w:hAnsi="Verdana"/>
+                <w:color w:val="000000"/>
+                <w:sz w:val="18"/>
+                <w:szCs w:val="18"/>
+                <w:lang w:val="es-UY" w:eastAsia="es-UY"/>
+              </w:rPr>
+              <w:t xml:space="preserve">: </w:t>
+            </w:r>
+            <w:r>
+              <w:rPr>
+                <w:rFonts w:ascii="Verdana" w:hAnsi="Verdana"/>
+                <w:b/>
+                <w:color w:val="000000"/>
+                <w:sz w:val="18"/>
+                <w:szCs w:val="18"/>
+                <w:lang w:val="es-UY" w:eastAsia="es-UY"/>
+              </w:rPr>
+              <w:t>Registrar una película</w:t>
+            </w:r>
+          </w:p>
+        </w:tc>
+      </w:tr>
+      <w:tr>
+        <w:tc>
+          <w:tcPr>
+            <w:tcW w:w="7270" w:type="dxa"/>
+            <w:tcBorders>
+              <w:top w:val="single" w:sz="6" w:space="0" w:color="000000"/>
+              <w:left w:val="single" w:sz="6" w:space="0" w:color="000000"/>
+              <w:bottom w:val="single" w:sz="6" w:space="0" w:color="000000"/>
+              <w:right w:val="single" w:sz="6" w:space="0" w:color="000000"/>
+            </w:tcBorders>
+            <w:shd w:val="clear" w:color="auto" w:fill="auto"/>
+          </w:tcPr>
+          <w:p>
+            <w:pPr>
+              <w:rPr>
+                <w:rFonts w:ascii="Verdana" w:hAnsi="Verdana"/>
+                <w:color w:val="000000"/>
+                <w:sz w:val="18"/>
+                <w:szCs w:val="18"/>
+                <w:lang w:val="es-UY" w:eastAsia="es-UY"/>
+              </w:rPr>
+            </w:pPr>
+            <w:r>
+              <w:rPr>
+                <w:rFonts w:ascii="Verdana" w:hAnsi="Verdana"/>
+                <w:b/>
+                <w:bCs/>
+                <w:color w:val="000000"/>
+                <w:sz w:val="18"/>
+                <w:szCs w:val="18"/>
+                <w:lang w:val="es-UY" w:eastAsia="es-UY"/>
+              </w:rPr>
+              <w:t>Autor</w:t>
+            </w:r>
+            <w:r>
+              <w:rPr>
+                <w:rFonts w:ascii="Verdana" w:hAnsi="Verdana"/>
+                <w:color w:val="000000"/>
+                <w:sz w:val="18"/>
+                <w:szCs w:val="18"/>
+                <w:lang w:val="es-UY" w:eastAsia="es-UY"/>
+              </w:rPr>
+              <w:t>:</w:t>
+            </w:r>
+          </w:p>
+        </w:tc>
+        <w:tc>
+          <w:tcPr>
+            <w:tcW w:w="2960" w:type="dxa"/>
+            <w:tcBorders>
+              <w:top w:val="single" w:sz="6" w:space="0" w:color="000000"/>
+              <w:left w:val="single" w:sz="6" w:space="0" w:color="000000"/>
+              <w:bottom w:val="single" w:sz="6" w:space="0" w:color="000000"/>
+              <w:right w:val="single" w:sz="6" w:space="0" w:color="000000"/>
+            </w:tcBorders>
+            <w:shd w:val="clear" w:color="auto" w:fill="auto"/>
+          </w:tcPr>
+          <w:p>
+            <w:pPr>
+              <w:rPr>
+                <w:rFonts w:ascii="Verdana" w:hAnsi="Verdana"/>
+                <w:color w:val="000000"/>
+                <w:sz w:val="18"/>
+                <w:szCs w:val="18"/>
+                <w:lang w:val="es-UY" w:eastAsia="es-UY"/>
+              </w:rPr>
+            </w:pPr>
+            <w:r>
+              <w:rPr>
+                <w:rFonts w:ascii="Verdana" w:hAnsi="Verdana"/>
+                <w:color w:val="000000"/>
+                <w:sz w:val="18"/>
+                <w:szCs w:val="18"/>
+                <w:lang w:val="es-UY" w:eastAsia="es-UY"/>
+              </w:rPr>
+              <w:t>Ignacio</w:t>
+            </w:r>
+          </w:p>
+        </w:tc>
+      </w:tr>
+      <w:tr>
+        <w:tc>
+          <w:tcPr>
+            <w:tcW w:w="7270" w:type="dxa"/>
+            <w:tcBorders>
+              <w:top w:val="single" w:sz="6" w:space="0" w:color="000000"/>
+              <w:left w:val="single" w:sz="6" w:space="0" w:color="000000"/>
+              <w:bottom w:val="single" w:sz="6" w:space="0" w:color="000000"/>
+              <w:right w:val="single" w:sz="6" w:space="0" w:color="000000"/>
+            </w:tcBorders>
+            <w:shd w:val="clear" w:color="auto" w:fill="auto"/>
+          </w:tcPr>
+          <w:p>
+            <w:pPr>
+              <w:rPr>
+                <w:rFonts w:ascii="Verdana" w:hAnsi="Verdana"/>
+                <w:color w:val="000000"/>
+                <w:sz w:val="18"/>
+                <w:szCs w:val="18"/>
+                <w:lang w:val="es-UY" w:eastAsia="es-UY"/>
+              </w:rPr>
+            </w:pPr>
+            <w:r>
+              <w:rPr>
+                <w:rFonts w:ascii="Verdana" w:hAnsi="Verdana"/>
+                <w:b/>
+                <w:bCs/>
+                <w:color w:val="000000"/>
+                <w:sz w:val="18"/>
+                <w:szCs w:val="18"/>
+                <w:lang w:val="es-UY" w:eastAsia="es-UY"/>
+              </w:rPr>
+              <w:t>Fecha</w:t>
+            </w:r>
+            <w:r>
+              <w:rPr>
+                <w:rFonts w:ascii="Verdana" w:hAnsi="Verdana"/>
+                <w:color w:val="000000"/>
+                <w:sz w:val="18"/>
+                <w:szCs w:val="18"/>
+                <w:lang w:val="es-UY" w:eastAsia="es-UY"/>
+              </w:rPr>
+              <w:t>:</w:t>
+            </w:r>
+          </w:p>
+        </w:tc>
+        <w:tc>
+          <w:tcPr>
+            <w:tcW w:w="2960" w:type="dxa"/>
+            <w:tcBorders>
+              <w:top w:val="single" w:sz="6" w:space="0" w:color="000000"/>
+              <w:left w:val="single" w:sz="6" w:space="0" w:color="000000"/>
+              <w:bottom w:val="single" w:sz="6" w:space="0" w:color="000000"/>
+              <w:right w:val="single" w:sz="6" w:space="0" w:color="000000"/>
+            </w:tcBorders>
+            <w:shd w:val="clear" w:color="auto" w:fill="auto"/>
+          </w:tcPr>
+          <w:p>
+            <w:pPr>
+              <w:rPr>
+                <w:rFonts w:ascii="Verdana" w:hAnsi="Verdana"/>
+                <w:color w:val="000000"/>
+                <w:sz w:val="18"/>
+                <w:szCs w:val="18"/>
+                <w:lang w:val="es-UY" w:eastAsia="es-UY"/>
+              </w:rPr>
+            </w:pPr>
+            <w:r>
+              <w:rPr>
+                <w:rFonts w:ascii="Verdana" w:hAnsi="Verdana"/>
+                <w:color w:val="000000"/>
+                <w:sz w:val="18"/>
+                <w:szCs w:val="18"/>
+                <w:lang w:val="es-UY" w:eastAsia="es-UY"/>
+              </w:rPr>
+              <w:t>19/02/2019</w:t>
+            </w:r>
+          </w:p>
+        </w:tc>
+      </w:tr>
+      <w:tr>
+        <w:trPr>
+          <w:gridAfter w:val="1"/>
+          <w:wAfter w:w="2960" w:type="dxa"/>
+        </w:trPr>
+        <w:tc>
+          <w:tcPr>
+            <w:tcW w:w="7270" w:type="dxa"/>
+            <w:tcBorders>
+              <w:top w:val="single" w:sz="6" w:space="0" w:color="000000"/>
+              <w:left w:val="single" w:sz="6" w:space="0" w:color="000000"/>
+              <w:bottom w:val="single" w:sz="6" w:space="0" w:color="000000"/>
+              <w:right w:val="single" w:sz="6" w:space="0" w:color="000000"/>
+            </w:tcBorders>
+            <w:shd w:val="clear" w:color="auto" w:fill="auto"/>
+          </w:tcPr>
+          <w:p>
+            <w:pPr>
+              <w:rPr>
+                <w:rFonts w:ascii="Verdana" w:hAnsi="Verdana"/>
+                <w:color w:val="000000"/>
+                <w:sz w:val="18"/>
+                <w:szCs w:val="18"/>
+                <w:lang w:val="es-UY" w:eastAsia="es-UY"/>
+              </w:rPr>
+            </w:pPr>
+            <w:r>
+              <w:rPr>
+                <w:rFonts w:ascii="Verdana" w:hAnsi="Verdana"/>
+                <w:b/>
+                <w:bCs/>
+                <w:color w:val="000000"/>
+                <w:sz w:val="18"/>
+                <w:szCs w:val="18"/>
+                <w:lang w:val="es-UY" w:eastAsia="es-UY"/>
+              </w:rPr>
+              <w:t>Descripción</w:t>
+            </w:r>
+            <w:r>
+              <w:rPr>
+                <w:rFonts w:ascii="Verdana" w:hAnsi="Verdana"/>
+                <w:color w:val="000000"/>
+                <w:sz w:val="18"/>
+                <w:szCs w:val="18"/>
+                <w:lang w:val="es-UY" w:eastAsia="es-UY"/>
+              </w:rPr>
+              <w:t>:</w:t>
+            </w:r>
+            <w:r>
+              <w:rPr>
+                <w:rFonts w:ascii="Verdana" w:hAnsi="Verdana"/>
+                <w:color w:val="000000"/>
+                <w:sz w:val="18"/>
+                <w:szCs w:val="18"/>
+                <w:lang w:val="es-UY" w:eastAsia="es-UY"/>
+              </w:rPr>
+              <w:br/>
+              <w:t>      </w:t>
+            </w:r>
+            <w:r>
+              <w:rPr>
+                <w:rFonts w:ascii="Verdana" w:hAnsi="Verdana"/>
+                <w:color w:val="000000"/>
+                <w:sz w:val="18"/>
+                <w:szCs w:val="18"/>
+                <w:lang w:val="es-UY" w:eastAsia="es-UY"/>
+              </w:rPr>
+              <w:t>Listado de un barrio</w:t>
+            </w:r>
+            <w:r>
+              <w:rPr>
+                <w:rFonts w:ascii="Verdana" w:hAnsi="Verdana"/>
+                <w:color w:val="000000"/>
+                <w:sz w:val="18"/>
+                <w:szCs w:val="18"/>
+                <w:lang w:val="es-UY" w:eastAsia="es-UY"/>
+              </w:rPr>
+              <w:t xml:space="preserve">. </w:t>
+            </w:r>
+          </w:p>
+        </w:tc>
+      </w:tr>
+      <w:tr>
+        <w:trPr>
+          <w:gridAfter w:val="1"/>
+          <w:wAfter w:w="2960" w:type="dxa"/>
+        </w:trPr>
+        <w:tc>
+          <w:tcPr>
+            <w:tcW w:w="7270" w:type="dxa"/>
+            <w:tcBorders>
+              <w:top w:val="single" w:sz="6" w:space="0" w:color="000000"/>
+              <w:left w:val="single" w:sz="6" w:space="0" w:color="000000"/>
+              <w:bottom w:val="single" w:sz="6" w:space="0" w:color="000000"/>
+              <w:right w:val="single" w:sz="6" w:space="0" w:color="000000"/>
+            </w:tcBorders>
+            <w:shd w:val="clear" w:color="auto" w:fill="auto"/>
+          </w:tcPr>
+          <w:p>
+            <w:pPr>
+              <w:rPr>
+                <w:rFonts w:ascii="Verdana" w:hAnsi="Verdana"/>
+                <w:color w:val="000000"/>
+                <w:sz w:val="18"/>
+                <w:szCs w:val="18"/>
+                <w:lang w:val="es-UY" w:eastAsia="es-UY"/>
+              </w:rPr>
+            </w:pPr>
+            <w:r>
+              <w:rPr>
+                <w:rFonts w:ascii="Verdana" w:hAnsi="Verdana"/>
+                <w:b/>
+                <w:bCs/>
+                <w:color w:val="000000"/>
+                <w:sz w:val="18"/>
+                <w:szCs w:val="18"/>
+                <w:lang w:val="es-UY" w:eastAsia="es-UY"/>
+              </w:rPr>
+              <w:t>Actor/es</w:t>
+            </w:r>
+            <w:r>
+              <w:rPr>
+                <w:rFonts w:ascii="Verdana" w:hAnsi="Verdana"/>
+                <w:color w:val="000000"/>
+                <w:sz w:val="18"/>
+                <w:szCs w:val="18"/>
+                <w:lang w:val="es-UY" w:eastAsia="es-UY"/>
+              </w:rPr>
+              <w:t>:</w:t>
+            </w:r>
+            <w:r>
+              <w:rPr>
+                <w:rFonts w:ascii="Verdana" w:hAnsi="Verdana"/>
+                <w:color w:val="000000"/>
+                <w:sz w:val="18"/>
+                <w:szCs w:val="18"/>
+                <w:lang w:val="es-UY" w:eastAsia="es-UY"/>
+              </w:rPr>
+              <w:br/>
+              <w:t>      Pasante.</w:t>
+            </w:r>
+          </w:p>
+        </w:tc>
+      </w:tr>
+      <w:tr>
+        <w:trPr>
+          <w:gridAfter w:val="1"/>
+          <w:wAfter w:w="2960" w:type="dxa"/>
+        </w:trPr>
+        <w:tc>
+          <w:tcPr>
+            <w:tcW w:w="7270" w:type="dxa"/>
+            <w:tcBorders>
+              <w:top w:val="single" w:sz="6" w:space="0" w:color="000000"/>
+              <w:left w:val="single" w:sz="6" w:space="0" w:color="000000"/>
+              <w:bottom w:val="single" w:sz="6" w:space="0" w:color="000000"/>
+              <w:right w:val="single" w:sz="6" w:space="0" w:color="000000"/>
+            </w:tcBorders>
+            <w:shd w:val="clear" w:color="auto" w:fill="auto"/>
+          </w:tcPr>
+          <w:p>
+            <w:pPr>
+              <w:rPr>
+                <w:rFonts w:ascii="Verdana" w:hAnsi="Verdana"/>
+                <w:color w:val="000000"/>
+                <w:sz w:val="18"/>
+                <w:szCs w:val="18"/>
+                <w:lang w:val="es-UY" w:eastAsia="es-UY"/>
+              </w:rPr>
+            </w:pPr>
+            <w:r>
+              <w:rPr>
+                <w:rFonts w:ascii="Verdana" w:hAnsi="Verdana"/>
+                <w:b/>
+                <w:bCs/>
+                <w:color w:val="000000"/>
+                <w:sz w:val="18"/>
+                <w:szCs w:val="18"/>
+                <w:lang w:val="es-UY" w:eastAsia="es-UY"/>
+              </w:rPr>
+              <w:t>Precondiciones</w:t>
+            </w:r>
+            <w:r>
+              <w:rPr>
+                <w:rFonts w:ascii="Verdana" w:hAnsi="Verdana"/>
+                <w:color w:val="000000"/>
+                <w:sz w:val="18"/>
+                <w:szCs w:val="18"/>
+                <w:lang w:val="es-UY" w:eastAsia="es-UY"/>
+              </w:rPr>
+              <w:t>:</w:t>
+            </w:r>
+            <w:r>
+              <w:rPr>
+                <w:rFonts w:ascii="Verdana" w:hAnsi="Verdana"/>
+                <w:color w:val="000000"/>
+                <w:sz w:val="18"/>
+                <w:szCs w:val="18"/>
+                <w:lang w:val="es-UY" w:eastAsia="es-UY"/>
+              </w:rPr>
+              <w:br/>
+              <w:t xml:space="preserve">      El pasante está </w:t>
+            </w:r>
+            <w:r>
+              <w:rPr>
+                <w:rFonts w:ascii="Verdana" w:hAnsi="Verdana"/>
+                <w:color w:val="000000"/>
+                <w:sz w:val="18"/>
+                <w:szCs w:val="18"/>
+                <w:lang w:val="es-UY" w:eastAsia="es-UY"/>
+              </w:rPr>
+              <w:t>autenticado</w:t>
+            </w:r>
+            <w:r>
+              <w:rPr>
+                <w:rFonts w:ascii="Verdana" w:hAnsi="Verdana"/>
+                <w:color w:val="000000"/>
+                <w:sz w:val="18"/>
+                <w:szCs w:val="18"/>
+                <w:lang w:val="es-UY" w:eastAsia="es-UY"/>
+              </w:rPr>
+              <w:t>.</w:t>
+            </w:r>
+          </w:p>
+          <w:p>
+            <w:pPr>
+              <w:rPr>
+                <w:rFonts w:ascii="Verdana" w:hAnsi="Verdana"/>
+                <w:color w:val="000000"/>
+                <w:sz w:val="18"/>
+                <w:szCs w:val="18"/>
+                <w:lang w:val="es-UY" w:eastAsia="es-UY"/>
+              </w:rPr>
+            </w:pPr>
+            <w:r>
+              <w:rPr>
+                <w:rFonts w:ascii="Verdana" w:hAnsi="Verdana"/>
+                <w:color w:val="000000"/>
+                <w:sz w:val="18"/>
+                <w:szCs w:val="18"/>
+                <w:lang w:val="es-UY" w:eastAsia="es-UY"/>
+              </w:rPr>
+              <w:t xml:space="preserve">      El barrio existe.</w:t>
+            </w:r>
+          </w:p>
+        </w:tc>
+      </w:tr>
+      <w:tr>
+        <w:trPr>
+          <w:gridAfter w:val="1"/>
+          <w:wAfter w:w="2960" w:type="dxa"/>
+        </w:trPr>
+        <w:tc>
+          <w:tcPr>
+            <w:tcW w:w="7270" w:type="dxa"/>
+            <w:tcBorders>
+              <w:top w:val="single" w:sz="6" w:space="0" w:color="000000"/>
+              <w:left w:val="single" w:sz="6" w:space="0" w:color="000000"/>
+              <w:bottom w:val="single" w:sz="6" w:space="0" w:color="000000"/>
+              <w:right w:val="single" w:sz="6" w:space="0" w:color="000000"/>
+            </w:tcBorders>
+            <w:shd w:val="clear" w:color="auto" w:fill="auto"/>
+          </w:tcPr>
+          <w:p>
+            <w:pPr>
+              <w:rPr>
+                <w:rFonts w:ascii="Verdana" w:hAnsi="Verdana"/>
+                <w:color w:val="000000"/>
+                <w:sz w:val="18"/>
+                <w:szCs w:val="18"/>
+                <w:lang w:val="es-UY" w:eastAsia="es-UY"/>
+              </w:rPr>
+            </w:pPr>
+            <w:proofErr w:type="spellStart"/>
+            <w:r>
+              <w:rPr>
+                <w:rFonts w:ascii="Verdana" w:hAnsi="Verdana"/>
+                <w:b/>
+                <w:bCs/>
+                <w:color w:val="000000"/>
+                <w:sz w:val="18"/>
+                <w:szCs w:val="18"/>
+                <w:lang w:val="es-UY" w:eastAsia="es-UY"/>
+              </w:rPr>
+              <w:t>Pos</w:t>
+            </w:r>
+            <w:proofErr w:type="spellEnd"/>
+            <w:r>
+              <w:rPr>
+                <w:rFonts w:ascii="Verdana" w:hAnsi="Verdana"/>
+                <w:b/>
+                <w:bCs/>
+                <w:color w:val="000000"/>
+                <w:sz w:val="18"/>
+                <w:szCs w:val="18"/>
+                <w:lang w:val="es-UY" w:eastAsia="es-UY"/>
+              </w:rPr>
+              <w:t xml:space="preserve"> condiciones</w:t>
+            </w:r>
+            <w:r>
+              <w:rPr>
+                <w:rFonts w:ascii="Verdana" w:hAnsi="Verdana"/>
+                <w:color w:val="000000"/>
+                <w:sz w:val="18"/>
+                <w:szCs w:val="18"/>
+                <w:lang w:val="es-UY" w:eastAsia="es-UY"/>
+              </w:rPr>
+              <w:t>:</w:t>
+            </w:r>
+            <w:r>
+              <w:rPr>
+                <w:rFonts w:ascii="Verdana" w:hAnsi="Verdana"/>
+                <w:color w:val="000000"/>
+                <w:sz w:val="18"/>
+                <w:szCs w:val="18"/>
+                <w:lang w:val="es-UY" w:eastAsia="es-UY"/>
+              </w:rPr>
+              <w:br/>
+              <w:t xml:space="preserve">      Se </w:t>
+            </w:r>
+            <w:r>
+              <w:rPr>
+                <w:rFonts w:ascii="Verdana" w:hAnsi="Verdana"/>
+                <w:color w:val="000000"/>
+                <w:sz w:val="18"/>
+                <w:szCs w:val="18"/>
+                <w:lang w:val="es-UY" w:eastAsia="es-UY"/>
+              </w:rPr>
+              <w:t>muestra la información d</w:t>
+            </w:r>
+            <w:r>
+              <w:rPr>
+                <w:rFonts w:ascii="Verdana" w:hAnsi="Verdana"/>
+                <w:color w:val="000000"/>
+                <w:sz w:val="18"/>
+                <w:szCs w:val="18"/>
+                <w:lang w:val="es-UY" w:eastAsia="es-UY"/>
+              </w:rPr>
+              <w:t>el barrio.</w:t>
+            </w:r>
+          </w:p>
+        </w:tc>
+      </w:tr>
+      <w:tr>
+        <w:trPr>
+          <w:gridAfter w:val="1"/>
+          <w:wAfter w:w="2960" w:type="dxa"/>
+        </w:trPr>
+        <w:tc>
+          <w:tcPr>
+            <w:tcW w:w="7270" w:type="dxa"/>
+            <w:tcBorders>
+              <w:top w:val="single" w:sz="6" w:space="0" w:color="000000"/>
+              <w:left w:val="single" w:sz="6" w:space="0" w:color="000000"/>
+              <w:bottom w:val="single" w:sz="6" w:space="0" w:color="000000"/>
+              <w:right w:val="single" w:sz="6" w:space="0" w:color="000000"/>
+            </w:tcBorders>
+            <w:shd w:val="clear" w:color="auto" w:fill="auto"/>
+          </w:tcPr>
+          <w:p>
+            <w:pPr>
+              <w:rPr>
+                <w:rFonts w:ascii="Verdana" w:hAnsi="Verdana"/>
+                <w:color w:val="000000"/>
+                <w:sz w:val="18"/>
+                <w:szCs w:val="18"/>
+                <w:lang w:val="es-UY" w:eastAsia="es-UY"/>
+              </w:rPr>
+            </w:pPr>
+            <w:r>
+              <w:rPr>
+                <w:rFonts w:ascii="Verdana" w:hAnsi="Verdana"/>
+                <w:b/>
+                <w:bCs/>
+                <w:color w:val="000000"/>
+                <w:sz w:val="18"/>
+                <w:szCs w:val="18"/>
+                <w:lang w:val="es-UY" w:eastAsia="es-UY"/>
+              </w:rPr>
+              <w:t>Flujo Normal</w:t>
+            </w:r>
+            <w:r>
+              <w:rPr>
+                <w:rFonts w:ascii="Verdana" w:hAnsi="Verdana"/>
+                <w:color w:val="000000"/>
+                <w:sz w:val="18"/>
+                <w:szCs w:val="18"/>
+                <w:lang w:val="es-UY" w:eastAsia="es-UY"/>
+              </w:rPr>
+              <w:t xml:space="preserve">: </w:t>
+            </w:r>
+          </w:p>
+          <w:p>
+            <w:pPr>
+              <w:numPr>
+                <w:ilvl w:val="0"/>
+                <w:numId w:val="8"/>
+              </w:numPr>
+              <w:spacing w:beforeAutospacing="1" w:line="276" w:lineRule="auto"/>
+              <w:rPr>
+                <w:rFonts w:ascii="Verdana" w:hAnsi="Verdana"/>
+                <w:color w:val="000000"/>
+                <w:sz w:val="18"/>
+                <w:szCs w:val="18"/>
+                <w:lang w:val="es-UY" w:eastAsia="es-UY"/>
+              </w:rPr>
+            </w:pPr>
+            <w:r>
+              <w:rPr>
+                <w:rFonts w:ascii="Verdana" w:hAnsi="Verdana"/>
+                <w:color w:val="000000"/>
+                <w:sz w:val="18"/>
+                <w:szCs w:val="18"/>
+                <w:lang w:val="es-UY" w:eastAsia="es-UY"/>
+              </w:rPr>
+              <w:t xml:space="preserve">El actor ingresa al apartado de </w:t>
+            </w:r>
+            <w:r>
+              <w:rPr>
+                <w:rFonts w:ascii="Verdana" w:hAnsi="Verdana"/>
+                <w:color w:val="000000"/>
+                <w:sz w:val="18"/>
+                <w:szCs w:val="18"/>
+                <w:lang w:val="es-UY" w:eastAsia="es-UY"/>
+              </w:rPr>
+              <w:t>listado</w:t>
+            </w:r>
+            <w:r>
+              <w:rPr>
+                <w:rFonts w:ascii="Verdana" w:hAnsi="Verdana"/>
+                <w:color w:val="000000"/>
+                <w:sz w:val="18"/>
+                <w:szCs w:val="18"/>
+                <w:lang w:val="es-UY" w:eastAsia="es-UY"/>
+              </w:rPr>
+              <w:t xml:space="preserve"> de </w:t>
+            </w:r>
+            <w:r>
+              <w:rPr>
+                <w:rFonts w:ascii="Verdana" w:hAnsi="Verdana"/>
+                <w:color w:val="000000"/>
+                <w:sz w:val="18"/>
+                <w:szCs w:val="18"/>
+                <w:lang w:val="es-UY" w:eastAsia="es-UY"/>
+              </w:rPr>
+              <w:t xml:space="preserve">un </w:t>
+            </w:r>
+            <w:r>
+              <w:rPr>
+                <w:rFonts w:ascii="Verdana" w:hAnsi="Verdana"/>
+                <w:color w:val="000000"/>
+                <w:sz w:val="18"/>
+                <w:szCs w:val="18"/>
+                <w:lang w:val="es-UY" w:eastAsia="es-UY"/>
+              </w:rPr>
+              <w:t xml:space="preserve">barrio. </w:t>
+            </w:r>
+          </w:p>
+          <w:p>
+            <w:pPr>
+              <w:numPr>
+                <w:ilvl w:val="0"/>
+                <w:numId w:val="8"/>
+              </w:numPr>
+              <w:spacing w:line="276" w:lineRule="auto"/>
+              <w:rPr>
+                <w:rFonts w:ascii="Verdana" w:hAnsi="Verdana"/>
+                <w:color w:val="000000"/>
+                <w:sz w:val="18"/>
+                <w:szCs w:val="18"/>
+                <w:lang w:val="es-UY" w:eastAsia="es-UY"/>
+              </w:rPr>
+            </w:pPr>
+            <w:r>
+              <w:rPr>
+                <w:rFonts w:ascii="Verdana" w:hAnsi="Verdana"/>
+                <w:color w:val="000000"/>
+                <w:sz w:val="18"/>
+                <w:szCs w:val="18"/>
+                <w:lang w:val="es-UY" w:eastAsia="es-UY"/>
+              </w:rPr>
+              <w:t>El sistema solicita el nombre.</w:t>
+            </w:r>
+          </w:p>
+          <w:p>
+            <w:pPr>
+              <w:numPr>
+                <w:ilvl w:val="0"/>
+                <w:numId w:val="8"/>
+              </w:numPr>
+              <w:spacing w:line="276" w:lineRule="auto"/>
+              <w:rPr>
+                <w:rFonts w:ascii="Verdana" w:hAnsi="Verdana"/>
+                <w:color w:val="000000"/>
+                <w:sz w:val="18"/>
+                <w:szCs w:val="18"/>
+                <w:lang w:val="es-UY" w:eastAsia="es-UY"/>
+              </w:rPr>
+            </w:pPr>
+            <w:r>
+              <w:rPr>
+                <w:rFonts w:ascii="Verdana" w:hAnsi="Verdana"/>
+                <w:color w:val="000000"/>
+                <w:sz w:val="18"/>
+                <w:szCs w:val="18"/>
+                <w:lang w:val="es-UY" w:eastAsia="es-UY"/>
+              </w:rPr>
+              <w:t>El actor introduce el dato requerido</w:t>
+            </w:r>
+            <w:r>
+              <w:rPr>
+                <w:rFonts w:ascii="Verdana" w:hAnsi="Verdana"/>
+                <w:color w:val="000000"/>
+                <w:sz w:val="18"/>
+                <w:szCs w:val="18"/>
+                <w:lang w:val="es-UY" w:eastAsia="es-UY"/>
+              </w:rPr>
+              <w:t xml:space="preserve"> y solicita </w:t>
+            </w:r>
+            <w:r>
+              <w:rPr>
+                <w:rFonts w:ascii="Verdana" w:hAnsi="Verdana"/>
+                <w:color w:val="000000"/>
+                <w:sz w:val="18"/>
+                <w:szCs w:val="18"/>
+                <w:lang w:val="es-UY" w:eastAsia="es-UY"/>
+              </w:rPr>
+              <w:t>el listado al</w:t>
+            </w:r>
+            <w:r>
+              <w:rPr>
+                <w:rFonts w:ascii="Verdana" w:hAnsi="Verdana"/>
+                <w:color w:val="000000"/>
+                <w:sz w:val="18"/>
+                <w:szCs w:val="18"/>
+                <w:lang w:val="es-UY" w:eastAsia="es-UY"/>
+              </w:rPr>
+              <w:t xml:space="preserve"> sistema.</w:t>
+            </w:r>
+          </w:p>
+          <w:p>
+            <w:pPr>
+              <w:numPr>
+                <w:ilvl w:val="0"/>
+                <w:numId w:val="8"/>
+              </w:numPr>
+              <w:spacing w:afterAutospacing="1" w:line="276" w:lineRule="auto"/>
+              <w:rPr>
+                <w:rFonts w:ascii="Verdana" w:hAnsi="Verdana"/>
+                <w:color w:val="000000"/>
+                <w:sz w:val="18"/>
+                <w:szCs w:val="18"/>
+                <w:lang w:val="es-UY" w:eastAsia="es-UY"/>
+              </w:rPr>
+            </w:pPr>
+            <w:r>
+              <w:rPr>
+                <w:rFonts w:ascii="Verdana" w:hAnsi="Verdana"/>
+                <w:color w:val="000000"/>
+                <w:sz w:val="18"/>
+                <w:szCs w:val="18"/>
+                <w:lang w:val="es-UY" w:eastAsia="es-UY"/>
+              </w:rPr>
+              <w:t xml:space="preserve">El sistema </w:t>
+            </w:r>
+            <w:r>
+              <w:rPr>
+                <w:rFonts w:ascii="Verdana" w:hAnsi="Verdana"/>
+                <w:color w:val="000000"/>
+                <w:sz w:val="18"/>
+                <w:szCs w:val="18"/>
+                <w:lang w:val="es-UY" w:eastAsia="es-UY"/>
+              </w:rPr>
+              <w:t>muestra la información del mismo</w:t>
+            </w:r>
+            <w:r>
+              <w:rPr>
+                <w:rFonts w:ascii="Verdana" w:hAnsi="Verdana"/>
+                <w:color w:val="000000"/>
+                <w:sz w:val="18"/>
+                <w:szCs w:val="18"/>
+                <w:lang w:val="es-UY" w:eastAsia="es-UY"/>
+              </w:rPr>
+              <w:t>.</w:t>
+            </w:r>
+          </w:p>
+        </w:tc>
+      </w:tr>
+      <w:tr>
+        <w:trPr>
+          <w:gridAfter w:val="1"/>
+          <w:wAfter w:w="2960" w:type="dxa"/>
+        </w:trPr>
+        <w:tc>
+          <w:tcPr>
+            <w:tcW w:w="7270" w:type="dxa"/>
+            <w:tcBorders>
+              <w:top w:val="single" w:sz="6" w:space="0" w:color="000000"/>
+              <w:left w:val="single" w:sz="6" w:space="0" w:color="000000"/>
+              <w:bottom w:val="single" w:sz="6" w:space="0" w:color="000000"/>
+              <w:right w:val="single" w:sz="6" w:space="0" w:color="000000"/>
+            </w:tcBorders>
+            <w:shd w:val="clear" w:color="auto" w:fill="auto"/>
+          </w:tcPr>
+          <w:p>
+            <w:pPr>
+              <w:rPr>
+                <w:rFonts w:ascii="Verdana" w:hAnsi="Verdana"/>
+                <w:color w:val="000000"/>
+                <w:sz w:val="18"/>
+                <w:szCs w:val="18"/>
+                <w:lang w:val="es-UY" w:eastAsia="es-UY"/>
+              </w:rPr>
+            </w:pPr>
+            <w:r>
+              <w:rPr>
+                <w:rFonts w:ascii="Verdana" w:hAnsi="Verdana"/>
+                <w:b/>
+                <w:bCs/>
+                <w:color w:val="000000"/>
+                <w:sz w:val="18"/>
+                <w:szCs w:val="18"/>
+                <w:lang w:val="es-UY" w:eastAsia="es-UY"/>
+              </w:rPr>
+              <w:t>Flujo/s Alternativo/s</w:t>
+            </w:r>
+            <w:r>
+              <w:rPr>
+                <w:rFonts w:ascii="Verdana" w:hAnsi="Verdana"/>
+                <w:color w:val="000000"/>
+                <w:sz w:val="18"/>
+                <w:szCs w:val="18"/>
+                <w:lang w:val="es-UY" w:eastAsia="es-UY"/>
+              </w:rPr>
+              <w:t xml:space="preserve">: </w:t>
+            </w:r>
+          </w:p>
+          <w:p>
+            <w:pPr>
+              <w:rPr>
+                <w:rFonts w:ascii="Verdana" w:hAnsi="Verdana"/>
+                <w:color w:val="000000"/>
+                <w:sz w:val="18"/>
+                <w:szCs w:val="18"/>
+                <w:lang w:val="es-UY" w:eastAsia="es-UY"/>
+              </w:rPr>
+            </w:pPr>
+            <w:r>
+              <w:rPr>
+                <w:rFonts w:ascii="Verdana" w:hAnsi="Verdana"/>
+                <w:color w:val="000000"/>
+                <w:sz w:val="18"/>
+                <w:szCs w:val="18"/>
+                <w:lang w:val="es-UY" w:eastAsia="es-UY"/>
+              </w:rPr>
+              <w:t xml:space="preserve">      -</w:t>
             </w:r>
           </w:p>
         </w:tc>
@@ -15241,7 +16323,7 @@
                 <w:szCs w:val="18"/>
                 <w:lang w:val="es-UY" w:eastAsia="es-UY"/>
               </w:rPr>
-              <w:t>Identificador: CU-08</w:t>
+              <w:t>Identificador: CU-09</w:t>
             </w:r>
           </w:p>
         </w:tc>
@@ -16333,7 +17415,7 @@
                 <w:szCs w:val="18"/>
                 <w:lang w:val="es-UY" w:eastAsia="es-UY"/>
               </w:rPr>
-              <w:t>or: CU-09</w:t>
+              <w:t>or: CU-10</w:t>
             </w:r>
           </w:p>
         </w:tc>
@@ -16831,7 +17913,29 @@
                 <w:lang w:val="es-UY" w:eastAsia="es-UY"/>
               </w:rPr>
               <w:br/>
-              <w:t>      Se crea un archivo de extensión csv con delimitador # con los datos de todos los barrios existentes.</w:t>
+              <w:t xml:space="preserve">      Se crea un archivo de extensión </w:t>
+            </w:r>
+            <w:proofErr w:type="spellStart"/>
+            <w:r>
+              <w:rPr>
+                <w:rFonts w:ascii="Verdana" w:hAnsi="Verdana"/>
+                <w:color w:val="000000"/>
+                <w:sz w:val="18"/>
+                <w:szCs w:val="18"/>
+                <w:lang w:val="es-UY" w:eastAsia="es-UY"/>
+              </w:rPr>
+              <w:t>txt</w:t>
+            </w:r>
+            <w:proofErr w:type="spellEnd"/>
+            <w:r>
+              <w:rPr>
+                <w:rFonts w:ascii="Verdana" w:hAnsi="Verdana"/>
+                <w:color w:val="000000"/>
+                <w:sz w:val="18"/>
+                <w:szCs w:val="18"/>
+                <w:lang w:val="es-UY" w:eastAsia="es-UY"/>
+              </w:rPr>
+              <w:t xml:space="preserve"> con delimitador # con los datos de todos los barrios existentes.</w:t>
             </w:r>
           </w:p>
         </w:tc>
@@ -16990,7 +18094,29 @@
                 <w:szCs w:val="18"/>
                 <w:lang w:val="es-UY" w:eastAsia="es-UY"/>
               </w:rPr>
-              <w:t>genera un archivo csv con los datos de los barrios</w:t>
+              <w:t xml:space="preserve">genera un archivo </w:t>
+            </w:r>
+            <w:proofErr w:type="spellStart"/>
+            <w:r>
+              <w:rPr>
+                <w:rFonts w:ascii="Verdana" w:hAnsi="Verdana"/>
+                <w:color w:val="000000"/>
+                <w:sz w:val="18"/>
+                <w:szCs w:val="18"/>
+                <w:lang w:val="es-UY" w:eastAsia="es-UY"/>
+              </w:rPr>
+              <w:t>txt</w:t>
+            </w:r>
+            <w:proofErr w:type="spellEnd"/>
+            <w:r>
+              <w:rPr>
+                <w:rFonts w:ascii="Verdana" w:hAnsi="Verdana"/>
+                <w:color w:val="000000"/>
+                <w:sz w:val="18"/>
+                <w:szCs w:val="18"/>
+                <w:lang w:val="es-UY" w:eastAsia="es-UY"/>
+              </w:rPr>
+              <w:t xml:space="preserve"> con los datos de los barrios</w:t>
             </w:r>
             <w:r>
               <w:rPr>
@@ -17332,7 +18458,19 @@
                 <w:szCs w:val="18"/>
                 <w:lang w:val="es-UY" w:eastAsia="es-UY"/>
               </w:rPr>
-              <w:t>Identificador: CU-10</w:t>
+              <w:t xml:space="preserve">Identificador: </w:t>
+            </w:r>
+            <w:r>
+              <w:rPr>
+                <w:rFonts w:ascii="Verdana" w:hAnsi="Verdana"/>
+                <w:b/>
+                <w:bCs/>
+                <w:color w:val="000000"/>
+                <w:sz w:val="18"/>
+                <w:szCs w:val="18"/>
+                <w:lang w:val="es-UY" w:eastAsia="es-UY"/>
+              </w:rPr>
+              <w:t>CU-11</w:t>
             </w:r>
           </w:p>
         </w:tc>
@@ -17785,7 +18923,29 @@
                 <w:szCs w:val="18"/>
                 <w:lang w:val="es-UY" w:eastAsia="es-UY"/>
               </w:rPr>
-              <w:t xml:space="preserve">      El barrio a ingresar existe.</w:t>
+              <w:t xml:space="preserve">      </w:t>
+            </w:r>
+            <w:r>
+              <w:rPr>
+                <w:rFonts w:ascii="Verdana" w:hAnsi="Verdana"/>
+                <w:color w:val="000000"/>
+                <w:sz w:val="18"/>
+                <w:szCs w:val="18"/>
+                <w:lang w:val="es-UY" w:eastAsia="es-UY"/>
+              </w:rPr>
+              <w:t>La vivienda no existe</w:t>
+            </w:r>
+            <w:bookmarkStart w:id="32" w:name="_GoBack"/>
+            <w:bookmarkEnd w:id="32"/>
+            <w:r>
+              <w:rPr>
+                <w:rFonts w:ascii="Verdana" w:hAnsi="Verdana"/>
+                <w:color w:val="000000"/>
+                <w:sz w:val="18"/>
+                <w:szCs w:val="18"/>
+                <w:lang w:val="es-UY" w:eastAsia="es-UY"/>
+              </w:rPr>
+              <w:t>.</w:t>
             </w:r>
           </w:p>
         </w:tc>
@@ -18014,7 +19174,27 @@
                 <w:szCs w:val="18"/>
                 <w:lang w:val="es-UY" w:eastAsia="es-UY"/>
               </w:rPr>
-              <w:t>calle y número de puerta</w:t>
+              <w:t>calle,</w:t>
+            </w:r>
+            <w:r>
+              <w:rPr>
+                <w:rFonts w:ascii="Verdana" w:hAnsi="Verdana"/>
+                <w:color w:val="000000"/>
+                <w:sz w:val="18"/>
+                <w:szCs w:val="18"/>
+                <w:lang w:val="es-UY" w:eastAsia="es-UY"/>
+              </w:rPr>
+              <w:t xml:space="preserve"> número de puerta</w:t>
+            </w:r>
+            <w:r>
+              <w:rPr>
+                <w:rFonts w:ascii="Verdana" w:hAnsi="Verdana"/>
+                <w:color w:val="000000"/>
+                <w:sz w:val="18"/>
+                <w:szCs w:val="18"/>
+                <w:lang w:val="es-UY" w:eastAsia="es-UY"/>
+              </w:rPr>
+              <w:t>, barrio, descripción, cantidad de baños, cantidad de dormitorios, superficie, año de construcción y el precio base</w:t>
             </w:r>
             <w:r>
               <w:rPr>
@@ -18111,118 +19291,6 @@
                 <w:lang w:val="es-UY" w:eastAsia="es-UY"/>
               </w:rPr>
               <w:t>continuación</w:t>
-            </w:r>
-            <w:r>
-              <w:rPr>
-                <w:rFonts w:ascii="Verdana" w:hAnsi="Verdana"/>
-                <w:color w:val="000000"/>
-                <w:sz w:val="18"/>
-                <w:szCs w:val="18"/>
-                <w:lang w:val="es-UY" w:eastAsia="es-UY"/>
-              </w:rPr>
-              <w:t>.</w:t>
-            </w:r>
-          </w:p>
-          <w:p>
-            <w:pPr>
-              <w:numPr>
-                <w:ilvl w:val="0"/>
-                <w:numId w:val="11"/>
-              </w:numPr>
-              <w:spacing w:line="276" w:lineRule="auto"/>
-              <w:rPr>
-                <w:rFonts w:ascii="Verdana" w:hAnsi="Verdana"/>
-                <w:color w:val="000000"/>
-                <w:sz w:val="18"/>
-                <w:szCs w:val="18"/>
-                <w:lang w:val="es-UY" w:eastAsia="es-UY"/>
-              </w:rPr>
-            </w:pPr>
-            <w:r>
-              <w:rPr>
-                <w:rFonts w:ascii="Verdana" w:hAnsi="Verdana"/>
-                <w:color w:val="000000"/>
-                <w:sz w:val="18"/>
-                <w:szCs w:val="18"/>
-                <w:lang w:val="es-UY" w:eastAsia="es-UY"/>
-              </w:rPr>
-              <w:t>El sistema comprueba la existencia del</w:t>
-            </w:r>
-            <w:r>
-              <w:rPr>
-                <w:rFonts w:ascii="Verdana" w:hAnsi="Verdana"/>
-                <w:color w:val="000000"/>
-                <w:sz w:val="18"/>
-                <w:szCs w:val="18"/>
-                <w:lang w:val="es-UY" w:eastAsia="es-UY"/>
-              </w:rPr>
-              <w:t xml:space="preserve"> dato y si no existe solicita los siguientes datos: barrio, descripción, cantidad de baños, cantidad de dormitorios, superficie, a</w:t>
-            </w:r>
-            <w:r>
-              <w:rPr>
-                <w:rFonts w:ascii="Verdana" w:hAnsi="Verdana"/>
-                <w:color w:val="000000"/>
-                <w:sz w:val="18"/>
-                <w:szCs w:val="18"/>
-                <w:lang w:val="es-UY" w:eastAsia="es-UY"/>
-              </w:rPr>
-              <w:t>ño de construcción y el precio base</w:t>
-            </w:r>
-            <w:r>
-              <w:rPr>
-                <w:rFonts w:ascii="Verdana" w:hAnsi="Verdana"/>
-                <w:color w:val="000000"/>
-                <w:sz w:val="18"/>
-                <w:szCs w:val="18"/>
-                <w:lang w:val="es-UY" w:eastAsia="es-UY"/>
-              </w:rPr>
-              <w:t>.</w:t>
-            </w:r>
-          </w:p>
-          <w:p>
-            <w:pPr>
-              <w:numPr>
-                <w:ilvl w:val="0"/>
-                <w:numId w:val="11"/>
-              </w:numPr>
-              <w:spacing w:line="276" w:lineRule="auto"/>
-              <w:rPr>
-                <w:rFonts w:ascii="Verdana" w:hAnsi="Verdana"/>
-                <w:color w:val="000000"/>
-                <w:sz w:val="18"/>
-                <w:szCs w:val="18"/>
-                <w:lang w:val="es-UY" w:eastAsia="es-UY"/>
-              </w:rPr>
-            </w:pPr>
-            <w:r>
-              <w:rPr>
-                <w:rFonts w:ascii="Verdana" w:hAnsi="Verdana"/>
-                <w:color w:val="000000"/>
-                <w:sz w:val="18"/>
-                <w:szCs w:val="18"/>
-                <w:lang w:val="es-UY" w:eastAsia="es-UY"/>
-              </w:rPr>
-              <w:t>El actor ingresa los</w:t>
-            </w:r>
-            <w:r>
-              <w:rPr>
-                <w:rFonts w:ascii="Verdana" w:hAnsi="Verdana"/>
-                <w:color w:val="000000"/>
-                <w:sz w:val="18"/>
-                <w:szCs w:val="18"/>
-                <w:lang w:val="es-UY" w:eastAsia="es-UY"/>
-              </w:rPr>
-              <w:t xml:space="preserve"> dato</w:t>
-            </w:r>
-            <w:r>
-              <w:rPr>
-                <w:rFonts w:ascii="Verdana" w:hAnsi="Verdana"/>
-                <w:color w:val="000000"/>
-                <w:sz w:val="18"/>
-                <w:szCs w:val="18"/>
-                <w:lang w:val="es-UY" w:eastAsia="es-UY"/>
-              </w:rPr>
-              <w:t>s</w:t>
             </w:r>
             <w:r>
               <w:rPr>
@@ -18471,7 +19539,7 @@
                 <w:szCs w:val="18"/>
                 <w:lang w:val="es-UY" w:eastAsia="es-UY"/>
               </w:rPr>
-              <w:t>la calle y/o el número de puerta</w:t>
+              <w:t>algunos de los datos solicitados</w:t>
             </w:r>
             <w:r>
               <w:rPr>
@@ -18528,7 +19596,16 @@
                 <w:szCs w:val="18"/>
                 <w:lang w:val="es-UY" w:eastAsia="es-UY"/>
               </w:rPr>
-              <w:t>5a.  Alguno de los datos no es completado</w:t>
+              <w:t>4</w:t>
+            </w:r>
+            <w:r>
+              <w:rPr>
+                <w:rFonts w:ascii="Verdana" w:hAnsi="Verdana"/>
+                <w:sz w:val="18"/>
+                <w:szCs w:val="18"/>
+                <w:lang w:val="es-UY" w:eastAsia="es-UY"/>
+              </w:rPr>
+              <w:t>a.  Alguno de los datos no es completado</w:t>
             </w:r>
             <w:r>
               <w:rPr>
@@ -18565,7 +19642,16 @@
                 <w:szCs w:val="18"/>
                 <w:lang w:val="es-UY" w:eastAsia="es-UY"/>
               </w:rPr>
-              <w:t xml:space="preserve">      5a – 1. El sistema avisa que hay un error</w:t>
+              <w:t xml:space="preserve">      4</w:t>
+            </w:r>
+            <w:r>
+              <w:rPr>
+                <w:rFonts w:ascii="Verdana" w:hAnsi="Verdana"/>
+                <w:sz w:val="18"/>
+                <w:szCs w:val="18"/>
+                <w:lang w:val="es-UY" w:eastAsia="es-UY"/>
+              </w:rPr>
+              <w:t>a – 1. El sistema avisa que hay un error</w:t>
             </w:r>
             <w:r>
               <w:rPr>
@@ -18730,7 +19816,7 @@
                 <w:szCs w:val="18"/>
                 <w:lang w:val="es-UY" w:eastAsia="es-UY"/>
               </w:rPr>
-              <w:t>Identificador: CU-11</w:t>
+              <w:t>Identificador: CU-12</w:t>
             </w:r>
           </w:p>
         </w:tc>
@@ -19881,7 +20967,7 @@
                 <w:szCs w:val="18"/>
                 <w:lang w:val="es-UY" w:eastAsia="es-UY"/>
               </w:rPr>
-              <w:t>Identificador: CU-12</w:t>
+              <w:t>Identificador: CU-13</w:t>
             </w:r>
           </w:p>
         </w:tc>
@@ -21006,7 +22092,7 @@
                 <w:szCs w:val="18"/>
                 <w:lang w:val="es-UY" w:eastAsia="es-UY"/>
               </w:rPr>
-              <w:t>Identificador: CU-13</w:t>
+              <w:t>Identificador: CU-14</w:t>
             </w:r>
           </w:p>
         </w:tc>
@@ -22072,7 +23158,7 @@
                 <w:szCs w:val="18"/>
                 <w:lang w:val="es-UY" w:eastAsia="es-UY"/>
               </w:rPr>
-              <w:t>Identificador: CU-14</w:t>
+              <w:t>Identificador: CU-15</w:t>
             </w:r>
           </w:p>
         </w:tc>
@@ -23106,7 +24192,7 @@
                 <w:szCs w:val="18"/>
                 <w:lang w:val="es-UY" w:eastAsia="es-UY"/>
               </w:rPr>
-              <w:t>Identificador: CU-15</w:t>
+              <w:t>Identificador: CU-16</w:t>
             </w:r>
           </w:p>
         </w:tc>
@@ -23635,7 +24721,7 @@
                 <w:szCs w:val="18"/>
                 <w:lang w:val="es-UY" w:eastAsia="es-UY"/>
               </w:rPr>
-              <w:t>csv</w:t>
+              <w:t>txt</w:t>
             </w:r>
             <w:proofErr w:type="spellEnd"/>
             <w:r>
@@ -23806,7 +24892,7 @@
                 <w:szCs w:val="18"/>
                 <w:lang w:val="es-UY" w:eastAsia="es-UY"/>
               </w:rPr>
-              <w:t>csv</w:t>
+              <w:t>txt</w:t>
             </w:r>
             <w:proofErr w:type="spellEnd"/>
             <w:r>
@@ -24065,7 +25151,7 @@
                 <w:szCs w:val="18"/>
                 <w:lang w:val="es-UY" w:eastAsia="es-UY"/>
               </w:rPr>
-              <w:t>Identificador: CU-16</w:t>
+              <w:t>Identificador: CU-17</w:t>
             </w:r>
           </w:p>
         </w:tc>
@@ -24707,7 +25793,27 @@
                 <w:szCs w:val="18"/>
                 <w:lang w:val="es-UY" w:eastAsia="es-UY"/>
               </w:rPr>
-              <w:t>El sistema solicita el nombre.</w:t>
+              <w:t>El sistema solicita el nombre</w:t>
+            </w:r>
+            <w:r>
+              <w:rPr>
+                <w:rFonts w:ascii="Verdana" w:hAnsi="Verdana"/>
+                <w:color w:val="000000"/>
+                <w:sz w:val="18"/>
+                <w:szCs w:val="18"/>
+                <w:lang w:val="es-UY" w:eastAsia="es-UY"/>
+              </w:rPr>
+              <w:t xml:space="preserve"> y el valor</w:t>
+            </w:r>
+            <w:r>
+              <w:rPr>
+                <w:rFonts w:ascii="Verdana" w:hAnsi="Verdana"/>
+                <w:color w:val="000000"/>
+                <w:sz w:val="18"/>
+                <w:szCs w:val="18"/>
+                <w:lang w:val="es-UY" w:eastAsia="es-UY"/>
+              </w:rPr>
+              <w:t>.</w:t>
             </w:r>
           </w:p>
           <w:p>
@@ -24733,7 +25839,47 @@
                 <w:szCs w:val="18"/>
                 <w:lang w:val="es-UY" w:eastAsia="es-UY"/>
               </w:rPr>
-              <w:t>El actor introduce el dato</w:t>
+              <w:t xml:space="preserve">El actor introduce </w:t>
+            </w:r>
+            <w:r>
+              <w:rPr>
+                <w:rFonts w:ascii="Verdana" w:hAnsi="Verdana"/>
+                <w:color w:val="000000"/>
+                <w:sz w:val="18"/>
+                <w:szCs w:val="18"/>
+                <w:lang w:val="es-UY" w:eastAsia="es-UY"/>
+              </w:rPr>
+              <w:t>l</w:t>
+            </w:r>
+            <w:r>
+              <w:rPr>
+                <w:rFonts w:ascii="Verdana" w:hAnsi="Verdana"/>
+                <w:color w:val="000000"/>
+                <w:sz w:val="18"/>
+                <w:szCs w:val="18"/>
+                <w:lang w:val="es-UY" w:eastAsia="es-UY"/>
+              </w:rPr>
+              <w:t>os</w:t>
+            </w:r>
+            <w:r>
+              <w:rPr>
+                <w:rFonts w:ascii="Verdana" w:hAnsi="Verdana"/>
+                <w:color w:val="000000"/>
+                <w:sz w:val="18"/>
+                <w:szCs w:val="18"/>
+                <w:lang w:val="es-UY" w:eastAsia="es-UY"/>
+              </w:rPr>
+              <w:t xml:space="preserve"> dato</w:t>
+            </w:r>
+            <w:r>
+              <w:rPr>
+                <w:rFonts w:ascii="Verdana" w:hAnsi="Verdana"/>
+                <w:color w:val="000000"/>
+                <w:sz w:val="18"/>
+                <w:szCs w:val="18"/>
+                <w:lang w:val="es-UY" w:eastAsia="es-UY"/>
+              </w:rPr>
+              <w:t>s</w:t>
             </w:r>
             <w:r>
               <w:rPr>
@@ -24753,7 +25899,27 @@
                 <w:szCs w:val="18"/>
                 <w:lang w:val="es-UY" w:eastAsia="es-UY"/>
               </w:rPr>
-              <w:t xml:space="preserve">requerido </w:t>
+              <w:t>requerido</w:t>
+            </w:r>
+            <w:r>
+              <w:rPr>
+                <w:rFonts w:ascii="Verdana" w:hAnsi="Verdana"/>
+                <w:color w:val="000000"/>
+                <w:sz w:val="18"/>
+                <w:szCs w:val="18"/>
+                <w:lang w:val="es-UY" w:eastAsia="es-UY"/>
+              </w:rPr>
+              <w:t>s</w:t>
+            </w:r>
+            <w:r>
+              <w:rPr>
+                <w:rFonts w:ascii="Verdana" w:hAnsi="Verdana"/>
+                <w:color w:val="000000"/>
+                <w:sz w:val="18"/>
+                <w:szCs w:val="18"/>
+                <w:lang w:val="es-UY" w:eastAsia="es-UY"/>
+              </w:rPr>
+              <w:t xml:space="preserve"> </w:t>
             </w:r>
             <w:r>
               <w:rPr>
@@ -24764,78 +25930,6 @@
                 <w:lang w:val="es-UY" w:eastAsia="es-UY"/>
               </w:rPr>
               <w:t>y solicita la confirmación.</w:t>
-            </w:r>
-          </w:p>
-          <w:p>
-            <w:pPr>
-              <w:numPr>
-                <w:ilvl w:val="0"/>
-                <w:numId w:val="13"/>
-              </w:numPr>
-              <w:spacing w:line="276" w:lineRule="auto"/>
-              <w:rPr>
-                <w:rFonts w:ascii="Verdana" w:hAnsi="Verdana"/>
-                <w:color w:val="000000"/>
-                <w:sz w:val="18"/>
-                <w:szCs w:val="18"/>
-                <w:lang w:val="es-UY" w:eastAsia="es-UY"/>
-              </w:rPr>
-            </w:pPr>
-            <w:r>
-              <w:rPr>
-                <w:rFonts w:ascii="Verdana" w:hAnsi="Verdana"/>
-                <w:color w:val="000000"/>
-                <w:sz w:val="18"/>
-                <w:szCs w:val="18"/>
-                <w:lang w:val="es-UY" w:eastAsia="es-UY"/>
-              </w:rPr>
-              <w:t>El sistema comprueba la existencia del dato y si no exi</w:t>
-            </w:r>
-            <w:r>
-              <w:rPr>
-                <w:rFonts w:ascii="Verdana" w:hAnsi="Verdana"/>
-                <w:color w:val="000000"/>
-                <w:sz w:val="18"/>
-                <w:szCs w:val="18"/>
-                <w:lang w:val="es-UY" w:eastAsia="es-UY"/>
-              </w:rPr>
-              <w:t>ste solicita el valor del parámetro</w:t>
-            </w:r>
-            <w:r>
-              <w:rPr>
-                <w:rFonts w:ascii="Verdana" w:hAnsi="Verdana"/>
-                <w:color w:val="000000"/>
-                <w:sz w:val="18"/>
-                <w:szCs w:val="18"/>
-                <w:lang w:val="es-UY" w:eastAsia="es-UY"/>
-              </w:rPr>
-              <w:t>.</w:t>
-            </w:r>
-          </w:p>
-          <w:p>
-            <w:pPr>
-              <w:numPr>
-                <w:ilvl w:val="0"/>
-                <w:numId w:val="13"/>
-              </w:numPr>
-              <w:spacing w:line="276" w:lineRule="auto"/>
-              <w:rPr>
-                <w:rFonts w:ascii="Verdana" w:hAnsi="Verdana"/>
-                <w:color w:val="000000"/>
-                <w:sz w:val="18"/>
-                <w:szCs w:val="18"/>
-                <w:lang w:val="es-UY" w:eastAsia="es-UY"/>
-              </w:rPr>
-            </w:pPr>
-            <w:r>
-              <w:rPr>
-                <w:rFonts w:ascii="Verdana" w:hAnsi="Verdana"/>
-                <w:color w:val="000000"/>
-                <w:sz w:val="18"/>
-                <w:szCs w:val="18"/>
-                <w:lang w:val="es-UY" w:eastAsia="es-UY"/>
-              </w:rPr>
-              <w:t>El actor ingresa el dato.</w:t>
             </w:r>
           </w:p>
           <w:p>
@@ -25015,7 +26109,25 @@
                 <w:szCs w:val="18"/>
                 <w:lang w:val="es-UY" w:eastAsia="es-UY"/>
               </w:rPr>
-              <w:t>3b. No se ingresó el nombre.</w:t>
+              <w:t>3b. No se ingresó el nombre</w:t>
+            </w:r>
+            <w:r>
+              <w:rPr>
+                <w:rFonts w:ascii="Verdana" w:hAnsi="Verdana"/>
+                <w:sz w:val="18"/>
+                <w:szCs w:val="18"/>
+                <w:lang w:val="es-UY" w:eastAsia="es-UY"/>
+              </w:rPr>
+              <w:t xml:space="preserve"> o el valor</w:t>
+            </w:r>
+            <w:r>
+              <w:rPr>
+                <w:rFonts w:ascii="Verdana" w:hAnsi="Verdana"/>
+                <w:sz w:val="18"/>
+                <w:szCs w:val="18"/>
+                <w:lang w:val="es-UY" w:eastAsia="es-UY"/>
+              </w:rPr>
+              <w:t>.</w:t>
             </w:r>
           </w:p>
           <w:p>
@@ -25035,109 +26147,6 @@
                 <w:lang w:val="es-UY" w:eastAsia="es-UY"/>
               </w:rPr>
               <w:t xml:space="preserve">     3b – 1.  El sistema avisa que hay un error con una descripción del mismo, quedando a la espera de su corrección.</w:t>
-            </w:r>
-          </w:p>
-          <w:p>
-            <w:pPr>
-              <w:rPr>
-                <w:rFonts w:ascii="Verdana" w:hAnsi="Verdana"/>
-                <w:sz w:val="18"/>
-                <w:szCs w:val="18"/>
-                <w:lang w:val="es-UY" w:eastAsia="es-UY"/>
-              </w:rPr>
-            </w:pPr>
-          </w:p>
-          <w:p>
-            <w:pPr>
-              <w:rPr>
-                <w:rFonts w:ascii="Verdana" w:hAnsi="Verdana"/>
-                <w:sz w:val="18"/>
-                <w:szCs w:val="18"/>
-                <w:lang w:val="es-UY" w:eastAsia="es-UY"/>
-              </w:rPr>
-            </w:pPr>
-          </w:p>
-          <w:p>
-            <w:pPr>
-              <w:rPr>
-                <w:rFonts w:ascii="Verdana" w:hAnsi="Verdana"/>
-                <w:sz w:val="18"/>
-                <w:szCs w:val="18"/>
-                <w:lang w:val="es-UY" w:eastAsia="es-UY"/>
-              </w:rPr>
-            </w:pPr>
-            <w:r>
-              <w:rPr>
-                <w:rFonts w:ascii="Verdana" w:hAnsi="Verdana"/>
-                <w:sz w:val="18"/>
-                <w:szCs w:val="18"/>
-                <w:lang w:val="es-UY" w:eastAsia="es-UY"/>
-              </w:rPr>
-              <w:t xml:space="preserve">5a.  El valor </w:t>
-            </w:r>
-            <w:r>
-              <w:rPr>
-                <w:rFonts w:ascii="Verdana" w:hAnsi="Verdana"/>
-                <w:sz w:val="18"/>
-                <w:szCs w:val="18"/>
-                <w:lang w:val="es-UY" w:eastAsia="es-UY"/>
-              </w:rPr>
-              <w:t>no se ingresa.</w:t>
-            </w:r>
-          </w:p>
-          <w:p>
-            <w:pPr>
-              <w:rPr>
-                <w:rFonts w:ascii="Verdana" w:hAnsi="Verdana"/>
-                <w:sz w:val="18"/>
-                <w:szCs w:val="18"/>
-                <w:lang w:val="es-UY" w:eastAsia="es-UY"/>
-              </w:rPr>
-            </w:pPr>
-            <w:r>
-              <w:rPr>
-                <w:rFonts w:ascii="Verdana" w:hAnsi="Verdana"/>
-                <w:sz w:val="18"/>
-                <w:szCs w:val="18"/>
-                <w:lang w:val="es-UY" w:eastAsia="es-UY"/>
-              </w:rPr>
-              <w:t xml:space="preserve">     5ª – 1. El sistema solicita el ingreso de</w:t>
-            </w:r>
-            <w:r>
-              <w:rPr>
-                <w:rFonts w:ascii="Verdana" w:hAnsi="Verdana"/>
-                <w:sz w:val="18"/>
-                <w:szCs w:val="18"/>
-                <w:lang w:val="es-UY" w:eastAsia="es-UY"/>
-              </w:rPr>
-              <w:t>l</w:t>
-            </w:r>
-            <w:r>
-              <w:rPr>
-                <w:rFonts w:ascii="Verdana" w:hAnsi="Verdana"/>
-                <w:sz w:val="18"/>
-                <w:szCs w:val="18"/>
-                <w:lang w:val="es-UY" w:eastAsia="es-UY"/>
-              </w:rPr>
-              <w:t xml:space="preserve"> </w:t>
-            </w:r>
-            <w:r>
-              <w:rPr>
-                <w:rFonts w:ascii="Verdana" w:hAnsi="Verdana"/>
-                <w:sz w:val="18"/>
-                <w:szCs w:val="18"/>
-                <w:lang w:val="es-UY" w:eastAsia="es-UY"/>
-              </w:rPr>
-              <w:t>mismo</w:t>
-            </w:r>
-            <w:r>
-              <w:rPr>
-                <w:rFonts w:ascii="Verdana" w:hAnsi="Verdana"/>
-                <w:sz w:val="18"/>
-                <w:szCs w:val="18"/>
-                <w:lang w:val="es-UY" w:eastAsia="es-UY"/>
-              </w:rPr>
-              <w:t>.</w:t>
             </w:r>
           </w:p>
           <w:p>
@@ -25303,7 +26312,7 @@
                 <w:szCs w:val="18"/>
                 <w:lang w:val="es-UY" w:eastAsia="es-UY"/>
               </w:rPr>
-              <w:t>Identificador: CU-17</w:t>
+              <w:t>Identificador: CU-18</w:t>
             </w:r>
           </w:p>
         </w:tc>
@@ -26380,7 +27389,7 @@
                 <w:szCs w:val="18"/>
                 <w:lang w:val="es-UY" w:eastAsia="es-UY"/>
               </w:rPr>
-              <w:t>Identificador: CU-18</w:t>
+              <w:t>Identificador: CU-19</w:t>
             </w:r>
           </w:p>
         </w:tc>
@@ -27404,7 +28413,7 @@
                 <w:szCs w:val="18"/>
                 <w:lang w:val="es-UY" w:eastAsia="es-UY"/>
               </w:rPr>
-              <w:t>Identificador: CU-19</w:t>
+              <w:t>Identificador: CU-20</w:t>
             </w:r>
           </w:p>
         </w:tc>
@@ -28358,7 +29367,7 @@
                 <w:szCs w:val="18"/>
                 <w:lang w:val="es-UY" w:eastAsia="es-UY"/>
               </w:rPr>
-              <w:t>Identificador: CU-20</w:t>
+              <w:t>Identificador: CU-21</w:t>
             </w:r>
           </w:p>
         </w:tc>
@@ -28867,7 +29876,7 @@
                 <w:szCs w:val="18"/>
                 <w:lang w:val="es-UY" w:eastAsia="es-UY"/>
               </w:rPr>
-              <w:t>csv</w:t>
+              <w:t>txt</w:t>
             </w:r>
             <w:proofErr w:type="spellEnd"/>
             <w:r>
@@ -29058,7 +30067,7 @@
                 <w:szCs w:val="18"/>
                 <w:lang w:val="es-UY" w:eastAsia="es-UY"/>
               </w:rPr>
-              <w:t>csv</w:t>
+              <w:t>txt</w:t>
             </w:r>
             <w:proofErr w:type="spellEnd"/>
             <w:r>
@@ -29396,7 +30405,7 @@
                               <w:rStyle w:val="Nmerodepgina"/>
                               <w:noProof/>
                             </w:rPr>
-                            <w:t>26</w:t>
+                            <w:t>21</w:t>
                           </w:r>
                           <w:r>
                             <w:rPr>
@@ -29453,7 +30462,7 @@
                         <w:rStyle w:val="Nmerodepgina"/>
                         <w:noProof/>
                       </w:rPr>
-                      <w:t>26</w:t>
+                      <w:t>21</w:t>
                     </w:r>
                     <w:r>
                       <w:rPr>
@@ -31668,6 +32677,119 @@
       </w:pPr>
     </w:lvl>
   </w:abstractNum>
+  <w:abstractNum w:abstractNumId="19" w15:restartNumberingAfterBreak="0">
+    <w:nsid w:val="79A75080"/>
+    <w:multiLevelType w:val="multilevel"/>
+    <w:tmpl w:val="139A82F6"/>
+    <w:lvl w:ilvl="0">
+      <w:start w:val="1"/>
+      <w:numFmt w:val="decimal"/>
+      <w:lvlText w:val="%1."/>
+      <w:lvlJc w:val="left"/>
+      <w:pPr>
+        <w:tabs>
+          <w:tab w:val="num" w:pos="720"/>
+        </w:tabs>
+        <w:ind w:left="720" w:hanging="360"/>
+      </w:pPr>
+    </w:lvl>
+    <w:lvl w:ilvl="1">
+      <w:start w:val="1"/>
+      <w:numFmt w:val="decimal"/>
+      <w:lvlText w:val="%2."/>
+      <w:lvlJc w:val="left"/>
+      <w:pPr>
+        <w:tabs>
+          <w:tab w:val="num" w:pos="1440"/>
+        </w:tabs>
+        <w:ind w:left="1440" w:hanging="360"/>
+      </w:pPr>
+    </w:lvl>
+    <w:lvl w:ilvl="2">
+      <w:start w:val="1"/>
+      <w:numFmt w:val="decimal"/>
+      <w:lvlText w:val="%3."/>
+      <w:lvlJc w:val="left"/>
+      <w:pPr>
+        <w:tabs>
+          <w:tab w:val="num" w:pos="2160"/>
+        </w:tabs>
+        <w:ind w:left="2160" w:hanging="360"/>
+      </w:pPr>
+    </w:lvl>
+    <w:lvl w:ilvl="3">
+      <w:start w:val="1"/>
+      <w:numFmt w:val="decimal"/>
+      <w:lvlText w:val="%4."/>
+      <w:lvlJc w:val="left"/>
+      <w:pPr>
+        <w:tabs>
+          <w:tab w:val="num" w:pos="2880"/>
+        </w:tabs>
+        <w:ind w:left="2880" w:hanging="360"/>
+      </w:pPr>
+    </w:lvl>
+    <w:lvl w:ilvl="4">
+      <w:start w:val="1"/>
+      <w:numFmt w:val="decimal"/>
+      <w:lvlText w:val="%5."/>
+      <w:lvlJc w:val="left"/>
+      <w:pPr>
+        <w:tabs>
+          <w:tab w:val="num" w:pos="3600"/>
+        </w:tabs>
+        <w:ind w:left="3600" w:hanging="360"/>
+      </w:pPr>
+    </w:lvl>
+    <w:lvl w:ilvl="5">
+      <w:start w:val="1"/>
+      <w:numFmt w:val="decimal"/>
+      <w:lvlText w:val="%6."/>
+      <w:lvlJc w:val="left"/>
+      <w:pPr>
+        <w:tabs>
+          <w:tab w:val="num" w:pos="4320"/>
+        </w:tabs>
+        <w:ind w:left="4320" w:hanging="360"/>
+      </w:pPr>
+    </w:lvl>
+    <w:lvl w:ilvl="6">
+      <w:start w:val="1"/>
+      <w:numFmt w:val="decimal"/>
+      <w:lvlText w:val="%7."/>
+      <w:lvlJc w:val="left"/>
+      <w:pPr>
+        <w:tabs>
+          <w:tab w:val="num" w:pos="5040"/>
+        </w:tabs>
+        <w:ind w:left="5040" w:hanging="360"/>
+      </w:pPr>
+    </w:lvl>
+    <w:lvl w:ilvl="7">
+      <w:start w:val="1"/>
+      <w:numFmt w:val="decimal"/>
+      <w:lvlText w:val="%8."/>
+      <w:lvlJc w:val="left"/>
+      <w:pPr>
+        <w:tabs>
+          <w:tab w:val="num" w:pos="5760"/>
+        </w:tabs>
+        <w:ind w:left="5760" w:hanging="360"/>
+      </w:pPr>
+    </w:lvl>
+    <w:lvl w:ilvl="8">
+      <w:start w:val="1"/>
+      <w:numFmt w:val="decimal"/>
+      <w:lvlText w:val="%9."/>
+      <w:lvlJc w:val="left"/>
+      <w:pPr>
+        <w:tabs>
+          <w:tab w:val="num" w:pos="6480"/>
+        </w:tabs>
+        <w:ind w:left="6480" w:hanging="360"/>
+      </w:pPr>
+    </w:lvl>
+  </w:abstractNum>
   <w:num w:numId="1">
     <w:abstractNumId w:val="4"/>
   </w:num>
@@ -31724,6 +32846,9 @@
   </w:num>
   <w:num w:numId="19">
     <w:abstractNumId w:val="18"/>
+  </w:num>
+  <w:num w:numId="20">
+    <w:abstractNumId w:val="19"/>
   </w:num>
 </w:numbering>
 </file>
@@ -32916,7 +34041,7 @@
 </file>
 
 <file path=customXml/itemProps2.xml><?xml version="1.0" encoding="utf-8"?>
-<ds:datastoreItem xmlns:ds="http://schemas.openxmlformats.org/officeDocument/2006/customXml" ds:itemID="{454ED583-53F3-49F3-B724-2E065227060F}">
+<ds:datastoreItem xmlns:ds="http://schemas.openxmlformats.org/officeDocument/2006/customXml" ds:itemID="{2728D604-75F4-40E5-8AE1-75A59B9CC3A0}">
   <ds:schemaRefs>
     <ds:schemaRef ds:uri="http://schemas.openxmlformats.org/officeDocument/2006/bibliography"/>
   </ds:schemaRefs>

</xml_diff>